<commit_message>
Fix links, reorganize, correct titles, add description of research position
</commit_message>
<xml_diff>
--- a/Resume17.docx
+++ b/Resume17.docx
@@ -1,6 +1,6 @@
 
 <file path=word/document.xml><?xml version="1.0" encoding="utf-8"?>
-<w:document xmlns:wpc="http://schemas.microsoft.com/office/word/2010/wordprocessingCanvas" xmlns:cx="http://schemas.microsoft.com/office/drawing/2014/chartex" xmlns:cx1="http://schemas.microsoft.com/office/drawing/2015/9/8/chartex" xmlns:cx2="http://schemas.microsoft.com/office/drawing/2015/10/21/chartex" xmlns:cx3="http://schemas.microsoft.com/office/drawing/2016/5/9/chartex" xmlns:cx4="http://schemas.microsoft.com/office/drawing/2016/5/10/chartex" xmlns:cx5="http://schemas.microsoft.com/office/drawing/2016/5/11/chartex" xmlns:cx6="http://schemas.microsoft.com/office/drawing/2016/5/12/chartex" xmlns:cx7="http://schemas.microsoft.com/office/drawing/2016/5/13/chartex" xmlns:cx8="http://schemas.microsoft.com/office/drawing/2016/5/14/chartex" xmlns:mc="http://schemas.openxmlformats.org/markup-compatibility/2006" xmlns:o="urn:schemas-microsoft-com:office:office" xmlns:r="http://schemas.openxmlformats.org/officeDocument/2006/relationships" xmlns:m="http://schemas.openxmlformats.org/officeDocument/2006/math" xmlns:v="urn:schemas-microsoft-com:vml" xmlns:wp14="http://schemas.microsoft.com/office/word/2010/wordprocessingDrawing" xmlns:wp="http://schemas.openxmlformats.org/drawingml/2006/wordprocessingDrawing" xmlns:w10="urn:schemas-microsoft-com:office:word" xmlns:w="http://schemas.openxmlformats.org/wordprocessingml/2006/main" xmlns:w14="http://schemas.microsoft.com/office/word/2010/wordml" xmlns:w15="http://schemas.microsoft.com/office/word/2012/wordml" xmlns:w16se="http://schemas.microsoft.com/office/word/2015/wordml/symex" xmlns:wpg="http://schemas.microsoft.com/office/word/2010/wordprocessingGroup" xmlns:wpi="http://schemas.microsoft.com/office/word/2010/wordprocessingInk" xmlns:wne="http://schemas.microsoft.com/office/word/2006/wordml" xmlns:wps="http://schemas.microsoft.com/office/word/2010/wordprocessingShape" mc:Ignorable="w14 w15 w16se wp14">
+<w:document xmlns:ve="http://schemas.openxmlformats.org/markup-compatibility/2006" xmlns:o="urn:schemas-microsoft-com:office:office" xmlns:r="http://schemas.openxmlformats.org/officeDocument/2006/relationships" xmlns:m="http://schemas.openxmlformats.org/officeDocument/2006/math" xmlns:v="urn:schemas-microsoft-com:vml" xmlns:wp="http://schemas.openxmlformats.org/drawingml/2006/wordprocessingDrawing" xmlns:w10="urn:schemas-microsoft-com:office:word" xmlns:w="http://schemas.openxmlformats.org/wordprocessingml/2006/main" xmlns:wne="http://schemas.microsoft.com/office/word/2006/wordml">
   <w:body>
     <w:p>
       <w:pPr>
@@ -158,89 +158,48 @@
         <w:rPr>
           <w:rFonts w:cstheme="minorHAnsi"/>
         </w:rPr>
-        <w:t>www.linkedi</w:t>
-      </w:r>
-      <w:r>
-        <w:rPr>
-          <w:rFonts w:cstheme="minorHAnsi"/>
-        </w:rPr>
-        <w:t>n</w:t>
-      </w:r>
-      <w:r>
-        <w:rPr>
-          <w:rFonts w:cstheme="minorHAnsi"/>
-        </w:rPr>
-        <w:t>.com/in/benjamin-cody-turner</w:t>
-      </w:r>
-      <w:r>
-        <w:rPr>
-          <w:rFonts w:cstheme="minorHAnsi"/>
-        </w:rPr>
-        <w:tab/>
-      </w:r>
-      <w:r>
-        <w:rPr>
-          <w:rFonts w:cstheme="minorHAnsi"/>
-        </w:rPr>
-        <w:tab/>
-      </w:r>
-      <w:r>
-        <w:rPr>
-          <w:rFonts w:cstheme="minorHAnsi"/>
-        </w:rPr>
-        <w:tab/>
-      </w:r>
-      <w:r>
-        <w:rPr>
-          <w:rFonts w:cstheme="minorHAnsi"/>
-        </w:rPr>
-        <w:tab/>
-      </w:r>
-      <w:r>
-        <w:rPr>
-          <w:rFonts w:cstheme="minorHAnsi"/>
-        </w:rPr>
-        <w:tab/>
-        <w:t xml:space="preserve">                 </w:t>
-      </w:r>
-      <w:r>
-        <w:rPr>
-          <w:rFonts w:cstheme="minorHAnsi"/>
-        </w:rPr>
-        <w:t xml:space="preserve"> </w:t>
-      </w:r>
-      <w:r>
-        <w:rPr>
-          <w:rFonts w:cstheme="minorHAnsi"/>
-        </w:rPr>
-        <w:t>502</w:t>
-      </w:r>
-      <w:r>
-        <w:rPr>
-          <w:rFonts w:cstheme="minorHAnsi"/>
-        </w:rPr>
-        <w:t>.330.</w:t>
-      </w:r>
-      <w:r>
-        <w:rPr>
-          <w:rFonts w:cstheme="minorHAnsi"/>
-        </w:rPr>
-        <w:t>5523</w:t>
-      </w:r>
-    </w:p>
-    <w:p>
-      <w:pPr>
-        <w:spacing w:after="0" w:line="240" w:lineRule="auto"/>
-        <w:rPr>
-          <w:rFonts w:cstheme="minorHAnsi"/>
-        </w:rPr>
-      </w:pPr>
-      <w:r>
-        <w:rPr>
-          <w:rFonts w:cstheme="minorHAnsi"/>
-        </w:rPr>
-        <w:t>www.BenjaminTurner.tech</w:t>
-      </w:r>
+        <w:t>linkedin.com/in/benjamin-cody-turner-26247879</w:t>
+      </w:r>
+      <w:r>
+        <w:rPr>
+          <w:rFonts w:cstheme="minorHAnsi"/>
+        </w:rPr>
+        <w:tab/>
+      </w:r>
+      <w:r>
+        <w:rPr>
+          <w:rFonts w:cstheme="minorHAnsi"/>
+        </w:rPr>
+        <w:t xml:space="preserve">                                                              502.330.5523</w:t>
+      </w:r>
+      <w:r>
+        <w:rPr>
+          <w:rFonts w:cstheme="minorHAnsi"/>
+        </w:rPr>
+        <w:t xml:space="preserve">            </w:t>
+      </w:r>
+      <w:r>
+        <w:rPr>
+          <w:rFonts w:cstheme="minorHAnsi"/>
+        </w:rPr>
+        <w:t xml:space="preserve">          </w:t>
+      </w:r>
+    </w:p>
+    <w:p>
+      <w:pPr>
+        <w:spacing w:after="0" w:line="240" w:lineRule="auto"/>
+        <w:rPr>
+          <w:rFonts w:cstheme="minorHAnsi"/>
+        </w:rPr>
+      </w:pPr>
+      <w:proofErr w:type="spellStart"/>
+      <w:r>
+        <w:rPr>
+          <w:rFonts w:cstheme="minorHAnsi"/>
+        </w:rPr>
+        <w:t>BenjaminTurner.tech</w:t>
+      </w:r>
+      <w:proofErr w:type="spellEnd"/>
     </w:p>
     <w:p>
       <w:pPr>
@@ -267,7 +226,7 @@
       <w:tblPr>
         <w:tblStyle w:val="TableGrid"/>
         <w:tblW w:w="0" w:type="auto"/>
-        <w:tblLook w:val="04A0" w:firstRow="1" w:lastRow="0" w:firstColumn="1" w:lastColumn="0" w:noHBand="0" w:noVBand="1"/>
+        <w:tblLook w:val="04A0"/>
       </w:tblPr>
       <w:tblGrid>
         <w:gridCol w:w="9350"/>
@@ -288,13 +247,7 @@
               <w:rPr>
                 <w:b/>
               </w:rPr>
-              <w:t>E</w:t>
-            </w:r>
-            <w:r>
-              <w:rPr>
-                <w:b/>
-              </w:rPr>
-              <w:t>ducation</w:t>
+              <w:t>Education</w:t>
             </w:r>
           </w:p>
         </w:tc>
@@ -408,7 +361,7 @@
       <w:tblPr>
         <w:tblStyle w:val="TableGrid"/>
         <w:tblW w:w="0" w:type="auto"/>
-        <w:tblLook w:val="04A0" w:firstRow="1" w:lastRow="0" w:firstColumn="1" w:lastColumn="0" w:noHBand="0" w:noVBand="1"/>
+        <w:tblLook w:val="04A0"/>
       </w:tblPr>
       <w:tblGrid>
         <w:gridCol w:w="9350"/>
@@ -453,15 +406,208 @@
       <w:pPr>
         <w:spacing w:after="0" w:line="240" w:lineRule="auto"/>
       </w:pPr>
-      <w:r>
-        <w:t>C, C++, Python, JavaScript, MySQL, SQLite</w:t>
+      <w:proofErr w:type="gramStart"/>
+      <w:r>
+        <w:t>C</w:t>
+      </w:r>
+      <w:r>
+        <w:t>(</w:t>
+      </w:r>
+      <w:proofErr w:type="gramEnd"/>
+      <w:r>
+        <w:t>basic)</w:t>
+      </w:r>
+      <w:r>
+        <w:t>, C++</w:t>
+      </w:r>
+      <w:r>
+        <w:t>(</w:t>
+      </w:r>
+      <w:r>
+        <w:t>intermediate</w:t>
+      </w:r>
+      <w:r>
+        <w:t>)</w:t>
+      </w:r>
+      <w:r>
+        <w:t>, Python</w:t>
+      </w:r>
+      <w:r>
+        <w:t>(</w:t>
+      </w:r>
+      <w:r>
+        <w:t>intermediate</w:t>
+      </w:r>
+      <w:r>
+        <w:t>)</w:t>
+      </w:r>
+      <w:r>
+        <w:t>, JavaScript</w:t>
+      </w:r>
+      <w:r>
+        <w:t>(Basic)</w:t>
       </w:r>
       <w:r>
         <w:t xml:space="preserve">, </w:t>
       </w:r>
-      <w:r>
-        <w:t>Markdown</w:t>
-      </w:r>
+      <w:proofErr w:type="spellStart"/>
+      <w:r>
+        <w:t>MySQL</w:t>
+      </w:r>
+      <w:proofErr w:type="spellEnd"/>
+      <w:r>
+        <w:t>(basic)</w:t>
+      </w:r>
+      <w:r>
+        <w:t xml:space="preserve">, </w:t>
+      </w:r>
+      <w:proofErr w:type="spellStart"/>
+      <w:r>
+        <w:t>SQLite</w:t>
+      </w:r>
+      <w:proofErr w:type="spellEnd"/>
+      <w:r>
+        <w:t>(basic)</w:t>
+      </w:r>
+    </w:p>
+    <w:p>
+      <w:pPr>
+        <w:spacing w:after="0" w:line="240" w:lineRule="auto"/>
+      </w:pPr>
+    </w:p>
+    <w:p>
+      <w:pPr>
+        <w:spacing w:after="0" w:line="240" w:lineRule="auto"/>
+        <w:rPr>
+          <w:b/>
+        </w:rPr>
+      </w:pPr>
+      <w:r>
+        <w:rPr>
+          <w:b/>
+        </w:rPr>
+        <w:t>Markup Languages</w:t>
+      </w:r>
+    </w:p>
+    <w:p>
+      <w:pPr>
+        <w:spacing w:after="0" w:line="240" w:lineRule="auto"/>
+      </w:pPr>
+      <w:r>
+        <w:t>HTML5/XML, Cascading Style Sheets (CSS)</w:t>
+      </w:r>
+      <w:r>
+        <w:t>, Markdown</w:t>
+      </w:r>
+    </w:p>
+    <w:p>
+      <w:pPr>
+        <w:spacing w:after="0" w:line="240" w:lineRule="auto"/>
+        <w:rPr>
+          <w:b/>
+        </w:rPr>
+      </w:pPr>
+    </w:p>
+    <w:p>
+      <w:pPr>
+        <w:spacing w:after="0" w:line="240" w:lineRule="auto"/>
+        <w:rPr>
+          <w:b/>
+        </w:rPr>
+      </w:pPr>
+      <w:r>
+        <w:rPr>
+          <w:b/>
+        </w:rPr>
+        <w:t>Software / Tools</w:t>
+      </w:r>
+    </w:p>
+    <w:p>
+      <w:pPr>
+        <w:spacing w:after="0" w:line="240" w:lineRule="auto"/>
+      </w:pPr>
+      <w:proofErr w:type="spellStart"/>
+      <w:r>
+        <w:t>Trello</w:t>
+      </w:r>
+      <w:proofErr w:type="spellEnd"/>
+      <w:r>
+        <w:t xml:space="preserve">, Slack, </w:t>
+      </w:r>
+      <w:proofErr w:type="spellStart"/>
+      <w:r>
+        <w:t>SourceTree</w:t>
+      </w:r>
+      <w:proofErr w:type="spellEnd"/>
+      <w:r>
+        <w:t xml:space="preserve">, </w:t>
+      </w:r>
+      <w:proofErr w:type="spellStart"/>
+      <w:r>
+        <w:t>Git</w:t>
+      </w:r>
+      <w:proofErr w:type="spellEnd"/>
+      <w:r>
+        <w:t xml:space="preserve">, </w:t>
+      </w:r>
+      <w:proofErr w:type="spellStart"/>
+      <w:r>
+        <w:t>Gitolite</w:t>
+      </w:r>
+      <w:proofErr w:type="spellEnd"/>
+      <w:r>
+        <w:t xml:space="preserve">, SSH, </w:t>
+      </w:r>
+      <w:proofErr w:type="spellStart"/>
+      <w:r>
+        <w:t>PuTTY</w:t>
+      </w:r>
+      <w:proofErr w:type="spellEnd"/>
+      <w:r>
+        <w:t>/</w:t>
+      </w:r>
+      <w:r>
+        <w:t>Pa</w:t>
+      </w:r>
+      <w:r>
+        <w:t xml:space="preserve">geant, FTP, Atom, Code::Blocks, MS Visual Studio, </w:t>
+      </w:r>
+      <w:r>
+        <w:t>IDLE(Python IDE), Uni</w:t>
+      </w:r>
+      <w:r>
+        <w:t xml:space="preserve">ty IDE, MS Access, Arduino IDE, </w:t>
+      </w:r>
+      <w:r>
+        <w:t>Adobe Photoshop</w:t>
+      </w:r>
+      <w:r>
+        <w:t xml:space="preserve">, Adobe Illustrator, 123Design, </w:t>
+      </w:r>
+      <w:proofErr w:type="spellStart"/>
+      <w:r>
+        <w:t>TinkerCAD</w:t>
+      </w:r>
+      <w:proofErr w:type="spellEnd"/>
+      <w:r>
+        <w:t xml:space="preserve">, </w:t>
+      </w:r>
+      <w:proofErr w:type="spellStart"/>
+      <w:r>
+        <w:t>MatterControl</w:t>
+      </w:r>
+      <w:proofErr w:type="spellEnd"/>
+      <w:r>
+        <w:t xml:space="preserve">, </w:t>
+      </w:r>
+      <w:r>
+        <w:t xml:space="preserve">Simplify3D, </w:t>
+      </w:r>
+      <w:proofErr w:type="spellStart"/>
+      <w:r>
+        <w:t>Pronterface</w:t>
+      </w:r>
+      <w:proofErr w:type="spellEnd"/>
       <w:r>
         <w:t>.</w:t>
       </w:r>
@@ -482,172 +628,128 @@
         <w:rPr>
           <w:b/>
         </w:rPr>
-        <w:t>Markup Languages</w:t>
-      </w:r>
-    </w:p>
-    <w:p>
-      <w:pPr>
-        <w:spacing w:after="0" w:line="240" w:lineRule="auto"/>
-      </w:pPr>
-      <w:r>
-        <w:t>HTML5/XML, Cascading Style Sheets (CSS)</w:t>
-      </w:r>
-    </w:p>
-    <w:p>
-      <w:pPr>
-        <w:spacing w:after="0" w:line="240" w:lineRule="auto"/>
-        <w:rPr>
-          <w:b/>
-        </w:rPr>
-      </w:pPr>
-    </w:p>
-    <w:p>
-      <w:pPr>
-        <w:spacing w:after="0" w:line="240" w:lineRule="auto"/>
-        <w:rPr>
-          <w:b/>
-        </w:rPr>
-      </w:pPr>
-      <w:r>
-        <w:rPr>
-          <w:b/>
-        </w:rPr>
-        <w:t>Software / Tools</w:t>
-      </w:r>
-    </w:p>
-    <w:p>
-      <w:pPr>
-        <w:spacing w:after="0" w:line="240" w:lineRule="auto"/>
-      </w:pPr>
-      <w:r>
-        <w:t xml:space="preserve">Trello, Slack, </w:t>
+        <w:t>Operating Systems</w:t>
+      </w:r>
+    </w:p>
+    <w:p>
+      <w:pPr>
+        <w:spacing w:after="0" w:line="240" w:lineRule="auto"/>
+      </w:pPr>
+      <w:r>
+        <w:t>Linux (</w:t>
       </w:r>
       <w:proofErr w:type="spellStart"/>
       <w:r>
-        <w:t>SourceTree</w:t>
+        <w:t>Ubuntu</w:t>
       </w:r>
       <w:proofErr w:type="spellEnd"/>
       <w:r>
-        <w:t xml:space="preserve">, </w:t>
+        <w:t xml:space="preserve">, Mint), </w:t>
       </w:r>
       <w:proofErr w:type="spellStart"/>
       <w:r>
-        <w:t>Git</w:t>
+        <w:t>m</w:t>
+      </w:r>
+      <w:r>
+        <w:t>ac</w:t>
       </w:r>
       <w:proofErr w:type="spellEnd"/>
       <w:r>
-        <w:t xml:space="preserve">, </w:t>
-      </w:r>
-      <w:proofErr w:type="spellStart"/>
-      <w:r>
-        <w:t>Gitolite</w:t>
-      </w:r>
-      <w:proofErr w:type="spellEnd"/>
-      <w:r>
-        <w:t>, SSH, Pa</w:t>
-      </w:r>
-      <w:r>
-        <w:t xml:space="preserve">geant, FTP, Atom, Code::Blocks, MS Visual Studio, </w:t>
-      </w:r>
-      <w:r>
-        <w:t>IDLE(Python IDE), Uni</w:t>
-      </w:r>
-      <w:r>
-        <w:t xml:space="preserve">ty IDE, MS Access, Arduino IDE, </w:t>
-      </w:r>
-      <w:r>
-        <w:t>Adobe Photoshop</w:t>
-      </w:r>
-      <w:r>
-        <w:t xml:space="preserve">, Adobe Illustrator, 123Design, </w:t>
-      </w:r>
-      <w:proofErr w:type="spellStart"/>
-      <w:r>
-        <w:t>TinkerCAD</w:t>
-      </w:r>
-      <w:proofErr w:type="spellEnd"/>
-      <w:r>
-        <w:t xml:space="preserve">, </w:t>
-      </w:r>
-      <w:proofErr w:type="spellStart"/>
-      <w:r>
-        <w:t>MatterControl</w:t>
-      </w:r>
-      <w:proofErr w:type="spellEnd"/>
-      <w:r>
-        <w:t xml:space="preserve">, </w:t>
-      </w:r>
-      <w:r>
-        <w:t xml:space="preserve">Simplify3D, </w:t>
-      </w:r>
-      <w:proofErr w:type="spellStart"/>
-      <w:r>
-        <w:t>Pronterface</w:t>
-      </w:r>
-      <w:proofErr w:type="spellEnd"/>
-      <w:r>
-        <w:t>.</w:t>
-      </w:r>
-    </w:p>
-    <w:p>
-      <w:pPr>
-        <w:spacing w:after="0" w:line="240" w:lineRule="auto"/>
-      </w:pPr>
-    </w:p>
-    <w:p>
-      <w:pPr>
-        <w:spacing w:after="0" w:line="240" w:lineRule="auto"/>
-        <w:rPr>
-          <w:b/>
-        </w:rPr>
-      </w:pPr>
-      <w:r>
-        <w:rPr>
-          <w:b/>
-        </w:rPr>
-        <w:t>Operating Systems</w:t>
-      </w:r>
-    </w:p>
-    <w:p>
-      <w:pPr>
-        <w:spacing w:after="0" w:line="240" w:lineRule="auto"/>
-      </w:pPr>
-      <w:r>
-        <w:t>Linux (Ubuntu, Mint), Mac</w:t>
-      </w:r>
-      <w:r>
-        <w:t xml:space="preserve"> OS, Windows (XP, Vista, 7, 10)</w:t>
-      </w:r>
-    </w:p>
-    <w:p>
-      <w:pPr>
-        <w:spacing w:after="0" w:line="240" w:lineRule="auto"/>
-      </w:pPr>
-    </w:p>
-    <w:p>
-      <w:pPr>
-        <w:spacing w:after="0" w:line="240" w:lineRule="auto"/>
-        <w:rPr>
-          <w:b/>
-        </w:rPr>
-      </w:pPr>
-      <w:r>
-        <w:rPr>
-          <w:b/>
-        </w:rPr>
-        <w:t>Certific</w:t>
-      </w:r>
-      <w:r>
-        <w:rPr>
-          <w:b/>
-        </w:rPr>
-        <w:t>ations</w:t>
-      </w:r>
-    </w:p>
-    <w:p>
-      <w:pPr>
-        <w:spacing w:after="0" w:line="240" w:lineRule="auto"/>
-      </w:pPr>
+        <w:t>-</w:t>
+      </w:r>
+      <w:r>
+        <w:t>OS, Windows (XP, Vista, 7, 10)</w:t>
+      </w:r>
+    </w:p>
+    <w:p>
+      <w:pPr>
+        <w:spacing w:after="0" w:line="240" w:lineRule="auto"/>
+      </w:pPr>
+    </w:p>
+    <w:p>
+      <w:pPr>
+        <w:spacing w:after="0" w:line="240" w:lineRule="auto"/>
+      </w:pPr>
+      <w:r>
+        <w:rPr>
+          <w:rFonts w:ascii="Calibri" w:hAnsi="Calibri" w:cs="Calibri"/>
+          <w:b/>
+          <w:color w:val="212121"/>
+          <w:shd w:val="clear" w:color="auto" w:fill="FFFFFF"/>
+        </w:rPr>
+        <w:t>Awards</w:t>
+      </w:r>
+      <w:r>
+        <w:rPr>
+          <w:rFonts w:ascii="Calibri" w:hAnsi="Calibri" w:cs="Calibri"/>
+          <w:b/>
+          <w:color w:val="212121"/>
+          <w:shd w:val="clear" w:color="auto" w:fill="FFFFFF"/>
+        </w:rPr>
+        <w:t xml:space="preserve"> </w:t>
+      </w:r>
+      <w:r>
+        <w:rPr>
+          <w:rFonts w:ascii="Calibri" w:hAnsi="Calibri" w:cs="Calibri"/>
+          <w:b/>
+          <w:color w:val="212121"/>
+          <w:shd w:val="clear" w:color="auto" w:fill="FFFFFF"/>
+        </w:rPr>
+        <w:t>/</w:t>
+      </w:r>
+      <w:r>
+        <w:rPr>
+          <w:rFonts w:ascii="Calibri" w:hAnsi="Calibri" w:cs="Calibri"/>
+          <w:b/>
+          <w:color w:val="212121"/>
+          <w:shd w:val="clear" w:color="auto" w:fill="FFFFFF"/>
+        </w:rPr>
+        <w:t xml:space="preserve"> </w:t>
+      </w:r>
+      <w:r>
+        <w:rPr>
+          <w:rFonts w:ascii="Calibri" w:hAnsi="Calibri" w:cs="Calibri"/>
+          <w:b/>
+          <w:color w:val="212121"/>
+          <w:shd w:val="clear" w:color="auto" w:fill="FFFFFF"/>
+        </w:rPr>
+        <w:t>P</w:t>
+      </w:r>
+      <w:r>
+        <w:rPr>
+          <w:rFonts w:ascii="Calibri" w:hAnsi="Calibri" w:cs="Calibri"/>
+          <w:b/>
+          <w:color w:val="212121"/>
+          <w:shd w:val="clear" w:color="auto" w:fill="FFFFFF"/>
+        </w:rPr>
+        <w:t xml:space="preserve">ositions </w:t>
+      </w:r>
+      <w:r>
+        <w:rPr>
+          <w:rFonts w:ascii="Calibri" w:hAnsi="Calibri" w:cs="Calibri"/>
+          <w:b/>
+          <w:color w:val="212121"/>
+          <w:shd w:val="clear" w:color="auto" w:fill="FFFFFF"/>
+        </w:rPr>
+        <w:t>H</w:t>
+      </w:r>
+      <w:r>
+        <w:rPr>
+          <w:rFonts w:ascii="Calibri" w:hAnsi="Calibri" w:cs="Calibri"/>
+          <w:b/>
+          <w:color w:val="212121"/>
+          <w:shd w:val="clear" w:color="auto" w:fill="FFFFFF"/>
+        </w:rPr>
+        <w:t>eld</w:t>
+      </w:r>
+      <w:r>
+        <w:rPr>
+          <w:rFonts w:ascii="Calibri" w:hAnsi="Calibri" w:cs="Calibri"/>
+          <w:color w:val="212121"/>
+          <w:shd w:val="clear" w:color="auto" w:fill="FFFFFF"/>
+        </w:rPr>
+        <w:br/>
+      </w:r>
       <w:r>
         <w:t xml:space="preserve">IEEE Student Branch Chair </w:t>
       </w:r>
@@ -746,7 +848,7 @@
       <w:tblPr>
         <w:tblStyle w:val="TableGrid"/>
         <w:tblW w:w="0" w:type="auto"/>
-        <w:tblLook w:val="04A0" w:firstRow="1" w:lastRow="0" w:firstColumn="1" w:lastColumn="0" w:noHBand="0" w:noVBand="1"/>
+        <w:tblLook w:val="04A0"/>
       </w:tblPr>
       <w:tblGrid>
         <w:gridCol w:w="9350"/>
@@ -767,13 +869,7 @@
               <w:rPr>
                 <w:b/>
               </w:rPr>
-              <w:t>Pro</w:t>
-            </w:r>
-            <w:r>
-              <w:rPr>
-                <w:b/>
-              </w:rPr>
-              <w:t>fessional Experience</w:t>
+              <w:t>Professional Experience</w:t>
             </w:r>
           </w:p>
         </w:tc>
@@ -783,6 +879,11 @@
       <w:pPr>
         <w:spacing w:after="0" w:line="240" w:lineRule="auto"/>
       </w:pPr>
+    </w:p>
+    <w:p>
+      <w:pPr>
+        <w:spacing w:after="0" w:line="240" w:lineRule="auto"/>
+      </w:pPr>
       <w:r>
         <w:t>Kentucky State University (Frankfort, KY)</w:t>
       </w:r>
@@ -800,10 +901,7 @@
       </w:r>
       <w:r>
         <w:tab/>
-        <w:t xml:space="preserve">          </w:t>
-      </w:r>
-      <w:r>
-        <w:t>Oct 2015 - Present</w:t>
+        <w:t xml:space="preserve">          Oct 2015 - Present</w:t>
       </w:r>
     </w:p>
     <w:p>
@@ -831,6 +929,81 @@
         <w:spacing w:after="0" w:line="240" w:lineRule="auto"/>
       </w:pPr>
       <w:r>
+        <w:t xml:space="preserve">Lead Front End Developer for agricultural research project with a focus on 3D design/3D </w:t>
+      </w:r>
+      <w:r>
+        <w:t>printing, electrical wiring</w:t>
+      </w:r>
+      <w:r>
+        <w:t>,</w:t>
+      </w:r>
+      <w:r>
+        <w:t xml:space="preserve"> manufacturing</w:t>
+      </w:r>
+      <w:r>
+        <w:t xml:space="preserve"> temperature sensors</w:t>
+      </w:r>
+      <w:r>
+        <w:t>,</w:t>
+      </w:r>
+      <w:r>
+        <w:t xml:space="preserve"> and implementation of open-source tools to maintain open-source hardware for remote insect monitoring sensor network.</w:t>
+      </w:r>
+    </w:p>
+    <w:p>
+      <w:pPr>
+        <w:spacing w:after="0" w:line="240" w:lineRule="auto"/>
+      </w:pPr>
+    </w:p>
+    <w:p>
+      <w:pPr>
+        <w:spacing w:after="0" w:line="240" w:lineRule="auto"/>
+      </w:pPr>
+    </w:p>
+    <w:p>
+      <w:pPr>
+        <w:spacing w:after="0" w:line="240" w:lineRule="auto"/>
+      </w:pPr>
+      <w:r>
+        <w:t xml:space="preserve">Verizon's Makers Mark Program (Frankfort, </w:t>
+      </w:r>
+      <w:r>
+        <w:t xml:space="preserve">KY)                                                 </w:t>
+      </w:r>
+      <w:proofErr w:type="gramStart"/>
+      <w:r>
+        <w:t>Summer</w:t>
+      </w:r>
+      <w:proofErr w:type="gramEnd"/>
+      <w:r>
+        <w:t xml:space="preserve"> 2015 / Summer 2016</w:t>
+      </w:r>
+    </w:p>
+    <w:p>
+      <w:pPr>
+        <w:spacing w:after="0" w:line="240" w:lineRule="auto"/>
+        <w:rPr>
+          <w:i/>
+        </w:rPr>
+      </w:pPr>
+      <w:r>
+        <w:rPr>
+          <w:i/>
+        </w:rPr>
+        <w:t>3D Designer / 3D Printer Specia</w:t>
+      </w:r>
+      <w:r>
+        <w:rPr>
+          <w:i/>
+        </w:rPr>
+        <w:t>list</w:t>
+      </w:r>
+    </w:p>
+    <w:p>
+      <w:pPr>
+        <w:spacing w:after="0" w:line="240" w:lineRule="auto"/>
+      </w:pPr>
+      <w:r>
         <w:t>Describe what you did during the project.</w:t>
       </w:r>
     </w:p>
@@ -838,58 +1011,10 @@
       <w:pPr>
         <w:spacing w:after="0" w:line="240" w:lineRule="auto"/>
       </w:pPr>
-    </w:p>
-    <w:p>
-      <w:pPr>
-        <w:spacing w:after="0" w:line="240" w:lineRule="auto"/>
-      </w:pPr>
-      <w:r>
-        <w:t xml:space="preserve">Verizon's Makers Mark Program (Frankfort, </w:t>
-      </w:r>
-      <w:r>
-        <w:t xml:space="preserve">KY)                                                 </w:t>
-      </w:r>
-      <w:r>
-        <w:t>Summer 2015 / Summer 2016</w:t>
-      </w:r>
-    </w:p>
-    <w:p>
-      <w:pPr>
-        <w:spacing w:after="0" w:line="240" w:lineRule="auto"/>
+      <w:r>
         <w:rPr>
           <w:i/>
         </w:rPr>
-      </w:pPr>
-      <w:r>
-        <w:rPr>
-          <w:i/>
-        </w:rPr>
-        <w:t>3D Designer / 3D Printer Specia</w:t>
-      </w:r>
-      <w:r>
-        <w:rPr>
-          <w:i/>
-        </w:rPr>
-        <w:t>list</w:t>
-      </w:r>
-    </w:p>
-    <w:p>
-      <w:pPr>
-        <w:spacing w:after="0" w:line="240" w:lineRule="auto"/>
-      </w:pPr>
-      <w:r>
-        <w:t>Describe what you did during the project.</w:t>
-      </w:r>
-    </w:p>
-    <w:p>
-      <w:pPr>
-        <w:spacing w:after="0" w:line="240" w:lineRule="auto"/>
-      </w:pPr>
-      <w:r>
-        <w:rPr>
-          <w:i/>
-        </w:rPr>
-        <w:lastRenderedPageBreak/>
         <w:t>Ask for References</w:t>
       </w:r>
     </w:p>
@@ -904,8 +1029,8 @@
 </file>
 
 <file path=word/numbering.xml><?xml version="1.0" encoding="utf-8"?>
-<w:numbering xmlns:wpc="http://schemas.microsoft.com/office/word/2010/wordprocessingCanvas" xmlns:cx="http://schemas.microsoft.com/office/drawing/2014/chartex" xmlns:cx1="http://schemas.microsoft.com/office/drawing/2015/9/8/chartex" xmlns:cx2="http://schemas.microsoft.com/office/drawing/2015/10/21/chartex" xmlns:cx3="http://schemas.microsoft.com/office/drawing/2016/5/9/chartex" xmlns:cx4="http://schemas.microsoft.com/office/drawing/2016/5/10/chartex" xmlns:cx5="http://schemas.microsoft.com/office/drawing/2016/5/11/chartex" xmlns:cx6="http://schemas.microsoft.com/office/drawing/2016/5/12/chartex" xmlns:cx7="http://schemas.microsoft.com/office/drawing/2016/5/13/chartex" xmlns:cx8="http://schemas.microsoft.com/office/drawing/2016/5/14/chartex" xmlns:mc="http://schemas.openxmlformats.org/markup-compatibility/2006" xmlns:o="urn:schemas-microsoft-com:office:office" xmlns:r="http://schemas.openxmlformats.org/officeDocument/2006/relationships" xmlns:m="http://schemas.openxmlformats.org/officeDocument/2006/math" xmlns:v="urn:schemas-microsoft-com:vml" xmlns:wp14="http://schemas.microsoft.com/office/word/2010/wordprocessingDrawing" xmlns:wp="http://schemas.openxmlformats.org/drawingml/2006/wordprocessingDrawing" xmlns:w10="urn:schemas-microsoft-com:office:word" xmlns:w="http://schemas.openxmlformats.org/wordprocessingml/2006/main" xmlns:w14="http://schemas.microsoft.com/office/word/2010/wordml" xmlns:w15="http://schemas.microsoft.com/office/word/2012/wordml" xmlns:w16se="http://schemas.microsoft.com/office/word/2015/wordml/symex" xmlns:wpg="http://schemas.microsoft.com/office/word/2010/wordprocessingGroup" xmlns:wpi="http://schemas.microsoft.com/office/word/2010/wordprocessingInk" xmlns:wne="http://schemas.microsoft.com/office/word/2006/wordml" xmlns:wps="http://schemas.microsoft.com/office/word/2010/wordprocessingShape" mc:Ignorable="w14 w15 w16se wp14">
-  <w:abstractNum w:abstractNumId="0" w15:restartNumberingAfterBreak="0">
+<w:numbering xmlns:ve="http://schemas.openxmlformats.org/markup-compatibility/2006" xmlns:o="urn:schemas-microsoft-com:office:office" xmlns:r="http://schemas.openxmlformats.org/officeDocument/2006/relationships" xmlns:m="http://schemas.openxmlformats.org/officeDocument/2006/math" xmlns:v="urn:schemas-microsoft-com:vml" xmlns:wp="http://schemas.openxmlformats.org/drawingml/2006/wordprocessingDrawing" xmlns:w10="urn:schemas-microsoft-com:office:word" xmlns:w="http://schemas.openxmlformats.org/wordprocessingml/2006/main" xmlns:wne="http://schemas.microsoft.com/office/word/2006/wordml">
+  <w:abstractNum w:abstractNumId="0">
     <w:nsid w:val="6217576D"/>
     <w:multiLevelType w:val="hybridMultilevel"/>
     <w:tmpl w:val="69068448"/>
@@ -1024,7 +1149,7 @@
 </file>
 
 <file path=word/styles.xml><?xml version="1.0" encoding="utf-8"?>
-<w:styles xmlns:mc="http://schemas.openxmlformats.org/markup-compatibility/2006" xmlns:r="http://schemas.openxmlformats.org/officeDocument/2006/relationships" xmlns:w="http://schemas.openxmlformats.org/wordprocessingml/2006/main" xmlns:w14="http://schemas.microsoft.com/office/word/2010/wordml" xmlns:w15="http://schemas.microsoft.com/office/word/2012/wordml" xmlns:w16se="http://schemas.microsoft.com/office/word/2015/wordml/symex" mc:Ignorable="w14 w15 w16se">
+<w:styles xmlns:r="http://schemas.openxmlformats.org/officeDocument/2006/relationships" xmlns:w="http://schemas.openxmlformats.org/wordprocessingml/2006/main">
   <w:docDefaults>
     <w:rPrDefault>
       <w:rPr>
@@ -1040,385 +1165,149 @@
       </w:pPr>
     </w:pPrDefault>
   </w:docDefaults>
-  <w:latentStyles w:defLockedState="0" w:defUIPriority="99" w:defSemiHidden="0" w:defUnhideWhenUsed="0" w:defQFormat="0" w:count="374">
-    <w:lsdException w:name="Normal" w:uiPriority="0" w:qFormat="1"/>
-    <w:lsdException w:name="heading 1" w:uiPriority="9" w:qFormat="1"/>
-    <w:lsdException w:name="heading 2" w:semiHidden="1" w:uiPriority="9" w:unhideWhenUsed="1" w:qFormat="1"/>
-    <w:lsdException w:name="heading 3" w:semiHidden="1" w:uiPriority="9" w:unhideWhenUsed="1" w:qFormat="1"/>
-    <w:lsdException w:name="heading 4" w:semiHidden="1" w:uiPriority="9" w:unhideWhenUsed="1" w:qFormat="1"/>
-    <w:lsdException w:name="heading 5" w:semiHidden="1" w:uiPriority="9" w:unhideWhenUsed="1" w:qFormat="1"/>
-    <w:lsdException w:name="heading 6" w:semiHidden="1" w:uiPriority="9" w:unhideWhenUsed="1" w:qFormat="1"/>
-    <w:lsdException w:name="heading 7" w:semiHidden="1" w:uiPriority="9" w:unhideWhenUsed="1" w:qFormat="1"/>
-    <w:lsdException w:name="heading 8" w:semiHidden="1" w:uiPriority="9" w:unhideWhenUsed="1" w:qFormat="1"/>
-    <w:lsdException w:name="heading 9" w:semiHidden="1" w:uiPriority="9" w:unhideWhenUsed="1" w:qFormat="1"/>
-    <w:lsdException w:name="index 1" w:semiHidden="1" w:unhideWhenUsed="1"/>
-    <w:lsdException w:name="index 2" w:semiHidden="1" w:unhideWhenUsed="1"/>
-    <w:lsdException w:name="index 3" w:semiHidden="1" w:unhideWhenUsed="1"/>
-    <w:lsdException w:name="index 4" w:semiHidden="1" w:unhideWhenUsed="1"/>
-    <w:lsdException w:name="index 5" w:semiHidden="1" w:unhideWhenUsed="1"/>
-    <w:lsdException w:name="index 6" w:semiHidden="1" w:unhideWhenUsed="1"/>
-    <w:lsdException w:name="index 7" w:semiHidden="1" w:unhideWhenUsed="1"/>
-    <w:lsdException w:name="index 8" w:semiHidden="1" w:unhideWhenUsed="1"/>
-    <w:lsdException w:name="index 9" w:semiHidden="1" w:unhideWhenUsed="1"/>
-    <w:lsdException w:name="toc 1" w:semiHidden="1" w:uiPriority="39" w:unhideWhenUsed="1"/>
-    <w:lsdException w:name="toc 2" w:semiHidden="1" w:uiPriority="39" w:unhideWhenUsed="1"/>
-    <w:lsdException w:name="toc 3" w:semiHidden="1" w:uiPriority="39" w:unhideWhenUsed="1"/>
-    <w:lsdException w:name="toc 4" w:semiHidden="1" w:uiPriority="39" w:unhideWhenUsed="1"/>
-    <w:lsdException w:name="toc 5" w:semiHidden="1" w:uiPriority="39" w:unhideWhenUsed="1"/>
-    <w:lsdException w:name="toc 6" w:semiHidden="1" w:uiPriority="39" w:unhideWhenUsed="1"/>
-    <w:lsdException w:name="toc 7" w:semiHidden="1" w:uiPriority="39" w:unhideWhenUsed="1"/>
-    <w:lsdException w:name="toc 8" w:semiHidden="1" w:uiPriority="39" w:unhideWhenUsed="1"/>
-    <w:lsdException w:name="toc 9" w:semiHidden="1" w:uiPriority="39" w:unhideWhenUsed="1"/>
-    <w:lsdException w:name="Normal Indent" w:semiHidden="1" w:unhideWhenUsed="1"/>
-    <w:lsdException w:name="footnote text" w:semiHidden="1" w:unhideWhenUsed="1"/>
-    <w:lsdException w:name="annotation text" w:semiHidden="1" w:unhideWhenUsed="1"/>
-    <w:lsdException w:name="header" w:semiHidden="1" w:unhideWhenUsed="1"/>
-    <w:lsdException w:name="footer" w:semiHidden="1" w:unhideWhenUsed="1"/>
-    <w:lsdException w:name="index heading" w:semiHidden="1" w:unhideWhenUsed="1"/>
-    <w:lsdException w:name="caption" w:semiHidden="1" w:uiPriority="35" w:unhideWhenUsed="1" w:qFormat="1"/>
-    <w:lsdException w:name="table of figures" w:semiHidden="1" w:unhideWhenUsed="1"/>
-    <w:lsdException w:name="envelope address" w:semiHidden="1" w:unhideWhenUsed="1"/>
-    <w:lsdException w:name="envelope return" w:semiHidden="1" w:unhideWhenUsed="1"/>
-    <w:lsdException w:name="footnote reference" w:semiHidden="1" w:unhideWhenUsed="1"/>
-    <w:lsdException w:name="annotation reference" w:semiHidden="1" w:unhideWhenUsed="1"/>
-    <w:lsdException w:name="line number" w:semiHidden="1" w:unhideWhenUsed="1"/>
-    <w:lsdException w:name="page number" w:semiHidden="1" w:unhideWhenUsed="1"/>
-    <w:lsdException w:name="endnote reference" w:semiHidden="1" w:unhideWhenUsed="1"/>
-    <w:lsdException w:name="endnote text" w:semiHidden="1" w:unhideWhenUsed="1"/>
-    <w:lsdException w:name="table of authorities" w:semiHidden="1" w:unhideWhenUsed="1"/>
-    <w:lsdException w:name="macro" w:semiHidden="1" w:unhideWhenUsed="1"/>
-    <w:lsdException w:name="toa heading" w:semiHidden="1" w:unhideWhenUsed="1"/>
-    <w:lsdException w:name="List" w:semiHidden="1" w:unhideWhenUsed="1"/>
-    <w:lsdException w:name="List Bullet" w:semiHidden="1" w:unhideWhenUsed="1"/>
-    <w:lsdException w:name="List Number" w:semiHidden="1" w:unhideWhenUsed="1"/>
-    <w:lsdException w:name="List 2" w:semiHidden="1" w:unhideWhenUsed="1"/>
-    <w:lsdException w:name="List 3" w:semiHidden="1" w:unhideWhenUsed="1"/>
-    <w:lsdException w:name="List 4" w:semiHidden="1" w:unhideWhenUsed="1"/>
-    <w:lsdException w:name="List 5" w:semiHidden="1" w:unhideWhenUsed="1"/>
-    <w:lsdException w:name="List Bullet 2" w:semiHidden="1" w:unhideWhenUsed="1"/>
-    <w:lsdException w:name="List Bullet 3" w:semiHidden="1" w:unhideWhenUsed="1"/>
-    <w:lsdException w:name="List Bullet 4" w:semiHidden="1" w:unhideWhenUsed="1"/>
-    <w:lsdException w:name="List Bullet 5" w:semiHidden="1" w:unhideWhenUsed="1"/>
-    <w:lsdException w:name="List Number 2" w:semiHidden="1" w:unhideWhenUsed="1"/>
-    <w:lsdException w:name="List Number 3" w:semiHidden="1" w:unhideWhenUsed="1"/>
-    <w:lsdException w:name="List Number 4" w:semiHidden="1" w:unhideWhenUsed="1"/>
-    <w:lsdException w:name="List Number 5" w:semiHidden="1" w:unhideWhenUsed="1"/>
-    <w:lsdException w:name="Title" w:uiPriority="10" w:qFormat="1"/>
-    <w:lsdException w:name="Closing" w:semiHidden="1" w:unhideWhenUsed="1"/>
-    <w:lsdException w:name="Signature" w:semiHidden="1" w:unhideWhenUsed="1"/>
-    <w:lsdException w:name="Default Paragraph Font" w:semiHidden="1" w:uiPriority="1" w:unhideWhenUsed="1"/>
-    <w:lsdException w:name="Body Text" w:semiHidden="1" w:unhideWhenUsed="1"/>
-    <w:lsdException w:name="Body Text Indent" w:semiHidden="1" w:unhideWhenUsed="1"/>
-    <w:lsdException w:name="List Continue" w:semiHidden="1" w:unhideWhenUsed="1"/>
-    <w:lsdException w:name="List Continue 2" w:semiHidden="1" w:unhideWhenUsed="1"/>
-    <w:lsdException w:name="List Continue 3" w:semiHidden="1" w:unhideWhenUsed="1"/>
-    <w:lsdException w:name="List Continue 4" w:semiHidden="1" w:unhideWhenUsed="1"/>
-    <w:lsdException w:name="List Continue 5" w:semiHidden="1" w:unhideWhenUsed="1"/>
-    <w:lsdException w:name="Message Header" w:semiHidden="1" w:unhideWhenUsed="1"/>
-    <w:lsdException w:name="Subtitle" w:uiPriority="11" w:qFormat="1"/>
-    <w:lsdException w:name="Salutation" w:semiHidden="1" w:unhideWhenUsed="1"/>
-    <w:lsdException w:name="Date" w:semiHidden="1" w:unhideWhenUsed="1"/>
-    <w:lsdException w:name="Body Text First Indent" w:semiHidden="1" w:unhideWhenUsed="1"/>
-    <w:lsdException w:name="Body Text First Indent 2" w:semiHidden="1" w:unhideWhenUsed="1"/>
-    <w:lsdException w:name="Note Heading" w:semiHidden="1" w:unhideWhenUsed="1"/>
-    <w:lsdException w:name="Body Text 2" w:semiHidden="1" w:unhideWhenUsed="1"/>
-    <w:lsdException w:name="Body Text 3" w:semiHidden="1" w:unhideWhenUsed="1"/>
-    <w:lsdException w:name="Body Text Indent 2" w:semiHidden="1" w:unhideWhenUsed="1"/>
-    <w:lsdException w:name="Body Text Indent 3" w:semiHidden="1" w:unhideWhenUsed="1"/>
-    <w:lsdException w:name="Block Text" w:semiHidden="1" w:unhideWhenUsed="1"/>
-    <w:lsdException w:name="Hyperlink" w:semiHidden="1" w:unhideWhenUsed="1"/>
-    <w:lsdException w:name="FollowedHyperlink" w:semiHidden="1" w:unhideWhenUsed="1"/>
-    <w:lsdException w:name="Strong" w:uiPriority="22" w:qFormat="1"/>
-    <w:lsdException w:name="Emphasis" w:uiPriority="20" w:qFormat="1"/>
-    <w:lsdException w:name="Document Map" w:semiHidden="1" w:unhideWhenUsed="1"/>
-    <w:lsdException w:name="Plain Text" w:semiHidden="1" w:unhideWhenUsed="1"/>
-    <w:lsdException w:name="E-mail Signature" w:semiHidden="1" w:unhideWhenUsed="1"/>
-    <w:lsdException w:name="HTML Top of Form" w:semiHidden="1" w:unhideWhenUsed="1"/>
-    <w:lsdException w:name="HTML Bottom of Form" w:semiHidden="1" w:unhideWhenUsed="1"/>
-    <w:lsdException w:name="Normal (Web)" w:semiHidden="1" w:unhideWhenUsed="1"/>
-    <w:lsdException w:name="HTML Acronym" w:semiHidden="1" w:unhideWhenUsed="1"/>
-    <w:lsdException w:name="HTML Address" w:semiHidden="1" w:unhideWhenUsed="1"/>
-    <w:lsdException w:name="HTML Cite" w:semiHidden="1" w:unhideWhenUsed="1"/>
-    <w:lsdException w:name="HTML Code" w:semiHidden="1" w:unhideWhenUsed="1"/>
-    <w:lsdException w:name="HTML Definition" w:semiHidden="1" w:unhideWhenUsed="1"/>
-    <w:lsdException w:name="HTML Keyboard" w:semiHidden="1" w:unhideWhenUsed="1"/>
-    <w:lsdException w:name="HTML Preformatted" w:semiHidden="1" w:unhideWhenUsed="1"/>
-    <w:lsdException w:name="HTML Sample" w:semiHidden="1" w:unhideWhenUsed="1"/>
-    <w:lsdException w:name="HTML Typewriter" w:semiHidden="1" w:unhideWhenUsed="1"/>
-    <w:lsdException w:name="HTML Variable" w:semiHidden="1" w:unhideWhenUsed="1"/>
-    <w:lsdException w:name="Normal Table" w:semiHidden="1" w:unhideWhenUsed="1"/>
-    <w:lsdException w:name="annotation subject" w:semiHidden="1" w:unhideWhenUsed="1"/>
-    <w:lsdException w:name="No List" w:semiHidden="1" w:unhideWhenUsed="1"/>
-    <w:lsdException w:name="Outline List 1" w:semiHidden="1" w:unhideWhenUsed="1"/>
-    <w:lsdException w:name="Outline List 2" w:semiHidden="1" w:unhideWhenUsed="1"/>
-    <w:lsdException w:name="Outline List 3" w:semiHidden="1" w:unhideWhenUsed="1"/>
-    <w:lsdException w:name="Table Simple 1" w:semiHidden="1" w:unhideWhenUsed="1"/>
-    <w:lsdException w:name="Table Simple 2" w:semiHidden="1" w:unhideWhenUsed="1"/>
-    <w:lsdException w:name="Table Simple 3" w:semiHidden="1" w:unhideWhenUsed="1"/>
-    <w:lsdException w:name="Table Classic 1" w:semiHidden="1" w:unhideWhenUsed="1"/>
-    <w:lsdException w:name="Table Classic 2" w:semiHidden="1" w:unhideWhenUsed="1"/>
-    <w:lsdException w:name="Table Classic 3" w:semiHidden="1" w:unhideWhenUsed="1"/>
-    <w:lsdException w:name="Table Classic 4" w:semiHidden="1" w:unhideWhenUsed="1"/>
-    <w:lsdException w:name="Table Colorful 1" w:semiHidden="1" w:unhideWhenUsed="1"/>
-    <w:lsdException w:name="Table Colorful 2" w:semiHidden="1" w:unhideWhenUsed="1"/>
-    <w:lsdException w:name="Table Colorful 3" w:semiHidden="1" w:unhideWhenUsed="1"/>
-    <w:lsdException w:name="Table Columns 1" w:semiHidden="1" w:unhideWhenUsed="1"/>
-    <w:lsdException w:name="Table Columns 2" w:semiHidden="1" w:unhideWhenUsed="1"/>
-    <w:lsdException w:name="Table Columns 3" w:semiHidden="1" w:unhideWhenUsed="1"/>
-    <w:lsdException w:name="Table Columns 4" w:semiHidden="1" w:unhideWhenUsed="1"/>
-    <w:lsdException w:name="Table Columns 5" w:semiHidden="1" w:unhideWhenUsed="1"/>
-    <w:lsdException w:name="Table Grid 1" w:semiHidden="1" w:unhideWhenUsed="1"/>
-    <w:lsdException w:name="Table Grid 2" w:semiHidden="1" w:unhideWhenUsed="1"/>
-    <w:lsdException w:name="Table Grid 3" w:semiHidden="1" w:unhideWhenUsed="1"/>
-    <w:lsdException w:name="Table Grid 4" w:semiHidden="1" w:unhideWhenUsed="1"/>
-    <w:lsdException w:name="Table Grid 5" w:semiHidden="1" w:unhideWhenUsed="1"/>
-    <w:lsdException w:name="Table Grid 6" w:semiHidden="1" w:unhideWhenUsed="1"/>
-    <w:lsdException w:name="Table Grid 7" w:semiHidden="1" w:unhideWhenUsed="1"/>
-    <w:lsdException w:name="Table Grid 8" w:semiHidden="1" w:unhideWhenUsed="1"/>
-    <w:lsdException w:name="Table List 1" w:semiHidden="1" w:unhideWhenUsed="1"/>
-    <w:lsdException w:name="Table List 2" w:semiHidden="1" w:unhideWhenUsed="1"/>
-    <w:lsdException w:name="Table List 3" w:semiHidden="1" w:unhideWhenUsed="1"/>
-    <w:lsdException w:name="Table List 4" w:semiHidden="1" w:unhideWhenUsed="1"/>
-    <w:lsdException w:name="Table List 5" w:semiHidden="1" w:unhideWhenUsed="1"/>
-    <w:lsdException w:name="Table List 6" w:semiHidden="1" w:unhideWhenUsed="1"/>
-    <w:lsdException w:name="Table List 7" w:semiHidden="1" w:unhideWhenUsed="1"/>
-    <w:lsdException w:name="Table List 8" w:semiHidden="1" w:unhideWhenUsed="1"/>
-    <w:lsdException w:name="Table 3D effects 1" w:semiHidden="1" w:unhideWhenUsed="1"/>
-    <w:lsdException w:name="Table 3D effects 2" w:semiHidden="1" w:unhideWhenUsed="1"/>
-    <w:lsdException w:name="Table 3D effects 3" w:semiHidden="1" w:unhideWhenUsed="1"/>
-    <w:lsdException w:name="Table Contemporary" w:semiHidden="1" w:unhideWhenUsed="1"/>
-    <w:lsdException w:name="Table Elegant" w:semiHidden="1" w:unhideWhenUsed="1"/>
-    <w:lsdException w:name="Table Professional" w:semiHidden="1" w:unhideWhenUsed="1"/>
-    <w:lsdException w:name="Table Subtle 1" w:semiHidden="1" w:unhideWhenUsed="1"/>
-    <w:lsdException w:name="Table Subtle 2" w:semiHidden="1" w:unhideWhenUsed="1"/>
-    <w:lsdException w:name="Table Web 1" w:semiHidden="1" w:unhideWhenUsed="1"/>
-    <w:lsdException w:name="Table Web 2" w:semiHidden="1" w:unhideWhenUsed="1"/>
-    <w:lsdException w:name="Table Web 3" w:semiHidden="1" w:unhideWhenUsed="1"/>
-    <w:lsdException w:name="Balloon Text" w:semiHidden="1" w:unhideWhenUsed="1"/>
-    <w:lsdException w:name="Table Grid" w:uiPriority="39"/>
-    <w:lsdException w:name="Table Theme" w:semiHidden="1" w:unhideWhenUsed="1"/>
-    <w:lsdException w:name="Placeholder Text" w:semiHidden="1"/>
-    <w:lsdException w:name="No Spacing" w:uiPriority="1" w:qFormat="1"/>
-    <w:lsdException w:name="Light Shading" w:uiPriority="60"/>
-    <w:lsdException w:name="Light List" w:uiPriority="61"/>
-    <w:lsdException w:name="Light Grid" w:uiPriority="62"/>
-    <w:lsdException w:name="Medium Shading 1" w:uiPriority="63"/>
-    <w:lsdException w:name="Medium Shading 2" w:uiPriority="64"/>
-    <w:lsdException w:name="Medium List 1" w:uiPriority="65"/>
-    <w:lsdException w:name="Medium List 2" w:uiPriority="66"/>
-    <w:lsdException w:name="Medium Grid 1" w:uiPriority="67"/>
-    <w:lsdException w:name="Medium Grid 2" w:uiPriority="68"/>
-    <w:lsdException w:name="Medium Grid 3" w:uiPriority="69"/>
-    <w:lsdException w:name="Dark List" w:uiPriority="70"/>
-    <w:lsdException w:name="Colorful Shading" w:uiPriority="71"/>
-    <w:lsdException w:name="Colorful List" w:uiPriority="72"/>
-    <w:lsdException w:name="Colorful Grid" w:uiPriority="73"/>
-    <w:lsdException w:name="Light Shading Accent 1" w:uiPriority="60"/>
-    <w:lsdException w:name="Light List Accent 1" w:uiPriority="61"/>
-    <w:lsdException w:name="Light Grid Accent 1" w:uiPriority="62"/>
-    <w:lsdException w:name="Medium Shading 1 Accent 1" w:uiPriority="63"/>
-    <w:lsdException w:name="Medium Shading 2 Accent 1" w:uiPriority="64"/>
-    <w:lsdException w:name="Medium List 1 Accent 1" w:uiPriority="65"/>
-    <w:lsdException w:name="Revision" w:semiHidden="1"/>
-    <w:lsdException w:name="List Paragraph" w:uiPriority="34" w:qFormat="1"/>
-    <w:lsdException w:name="Quote" w:uiPriority="29" w:qFormat="1"/>
-    <w:lsdException w:name="Intense Quote" w:uiPriority="30" w:qFormat="1"/>
-    <w:lsdException w:name="Medium List 2 Accent 1" w:uiPriority="66"/>
-    <w:lsdException w:name="Medium Grid 1 Accent 1" w:uiPriority="67"/>
-    <w:lsdException w:name="Medium Grid 2 Accent 1" w:uiPriority="68"/>
-    <w:lsdException w:name="Medium Grid 3 Accent 1" w:uiPriority="69"/>
-    <w:lsdException w:name="Dark List Accent 1" w:uiPriority="70"/>
-    <w:lsdException w:name="Colorful Shading Accent 1" w:uiPriority="71"/>
-    <w:lsdException w:name="Colorful List Accent 1" w:uiPriority="72"/>
-    <w:lsdException w:name="Colorful Grid Accent 1" w:uiPriority="73"/>
-    <w:lsdException w:name="Light Shading Accent 2" w:uiPriority="60"/>
-    <w:lsdException w:name="Light List Accent 2" w:uiPriority="61"/>
-    <w:lsdException w:name="Light Grid Accent 2" w:uiPriority="62"/>
-    <w:lsdException w:name="Medium Shading 1 Accent 2" w:uiPriority="63"/>
-    <w:lsdException w:name="Medium Shading 2 Accent 2" w:uiPriority="64"/>
-    <w:lsdException w:name="Medium List 1 Accent 2" w:uiPriority="65"/>
-    <w:lsdException w:name="Medium List 2 Accent 2" w:uiPriority="66"/>
-    <w:lsdException w:name="Medium Grid 1 Accent 2" w:uiPriority="67"/>
-    <w:lsdException w:name="Medium Grid 2 Accent 2" w:uiPriority="68"/>
-    <w:lsdException w:name="Medium Grid 3 Accent 2" w:uiPriority="69"/>
-    <w:lsdException w:name="Dark List Accent 2" w:uiPriority="70"/>
-    <w:lsdException w:name="Colorful Shading Accent 2" w:uiPriority="71"/>
-    <w:lsdException w:name="Colorful List Accent 2" w:uiPriority="72"/>
-    <w:lsdException w:name="Colorful Grid Accent 2" w:uiPriority="73"/>
-    <w:lsdException w:name="Light Shading Accent 3" w:uiPriority="60"/>
-    <w:lsdException w:name="Light List Accent 3" w:uiPriority="61"/>
-    <w:lsdException w:name="Light Grid Accent 3" w:uiPriority="62"/>
-    <w:lsdException w:name="Medium Shading 1 Accent 3" w:uiPriority="63"/>
-    <w:lsdException w:name="Medium Shading 2 Accent 3" w:uiPriority="64"/>
-    <w:lsdException w:name="Medium List 1 Accent 3" w:uiPriority="65"/>
-    <w:lsdException w:name="Medium List 2 Accent 3" w:uiPriority="66"/>
-    <w:lsdException w:name="Medium Grid 1 Accent 3" w:uiPriority="67"/>
-    <w:lsdException w:name="Medium Grid 2 Accent 3" w:uiPriority="68"/>
-    <w:lsdException w:name="Medium Grid 3 Accent 3" w:uiPriority="69"/>
-    <w:lsdException w:name="Dark List Accent 3" w:uiPriority="70"/>
-    <w:lsdException w:name="Colorful Shading Accent 3" w:uiPriority="71"/>
-    <w:lsdException w:name="Colorful List Accent 3" w:uiPriority="72"/>
-    <w:lsdException w:name="Colorful Grid Accent 3" w:uiPriority="73"/>
-    <w:lsdException w:name="Light Shading Accent 4" w:uiPriority="60"/>
-    <w:lsdException w:name="Light List Accent 4" w:uiPriority="61"/>
-    <w:lsdException w:name="Light Grid Accent 4" w:uiPriority="62"/>
-    <w:lsdException w:name="Medium Shading 1 Accent 4" w:uiPriority="63"/>
-    <w:lsdException w:name="Medium Shading 2 Accent 4" w:uiPriority="64"/>
-    <w:lsdException w:name="Medium List 1 Accent 4" w:uiPriority="65"/>
-    <w:lsdException w:name="Medium List 2 Accent 4" w:uiPriority="66"/>
-    <w:lsdException w:name="Medium Grid 1 Accent 4" w:uiPriority="67"/>
-    <w:lsdException w:name="Medium Grid 2 Accent 4" w:uiPriority="68"/>
-    <w:lsdException w:name="Medium Grid 3 Accent 4" w:uiPriority="69"/>
-    <w:lsdException w:name="Dark List Accent 4" w:uiPriority="70"/>
-    <w:lsdException w:name="Colorful Shading Accent 4" w:uiPriority="71"/>
-    <w:lsdException w:name="Colorful List Accent 4" w:uiPriority="72"/>
-    <w:lsdException w:name="Colorful Grid Accent 4" w:uiPriority="73"/>
-    <w:lsdException w:name="Light Shading Accent 5" w:uiPriority="60"/>
-    <w:lsdException w:name="Light List Accent 5" w:uiPriority="61"/>
-    <w:lsdException w:name="Light Grid Accent 5" w:uiPriority="62"/>
-    <w:lsdException w:name="Medium Shading 1 Accent 5" w:uiPriority="63"/>
-    <w:lsdException w:name="Medium Shading 2 Accent 5" w:uiPriority="64"/>
-    <w:lsdException w:name="Medium List 1 Accent 5" w:uiPriority="65"/>
-    <w:lsdException w:name="Medium List 2 Accent 5" w:uiPriority="66"/>
-    <w:lsdException w:name="Medium Grid 1 Accent 5" w:uiPriority="67"/>
-    <w:lsdException w:name="Medium Grid 2 Accent 5" w:uiPriority="68"/>
-    <w:lsdException w:name="Medium Grid 3 Accent 5" w:uiPriority="69"/>
-    <w:lsdException w:name="Dark List Accent 5" w:uiPriority="70"/>
-    <w:lsdException w:name="Colorful Shading Accent 5" w:uiPriority="71"/>
-    <w:lsdException w:name="Colorful List Accent 5" w:uiPriority="72"/>
-    <w:lsdException w:name="Colorful Grid Accent 5" w:uiPriority="73"/>
-    <w:lsdException w:name="Light Shading Accent 6" w:uiPriority="60"/>
-    <w:lsdException w:name="Light List Accent 6" w:uiPriority="61"/>
-    <w:lsdException w:name="Light Grid Accent 6" w:uiPriority="62"/>
-    <w:lsdException w:name="Medium Shading 1 Accent 6" w:uiPriority="63"/>
-    <w:lsdException w:name="Medium Shading 2 Accent 6" w:uiPriority="64"/>
-    <w:lsdException w:name="Medium List 1 Accent 6" w:uiPriority="65"/>
-    <w:lsdException w:name="Medium List 2 Accent 6" w:uiPriority="66"/>
-    <w:lsdException w:name="Medium Grid 1 Accent 6" w:uiPriority="67"/>
-    <w:lsdException w:name="Medium Grid 2 Accent 6" w:uiPriority="68"/>
-    <w:lsdException w:name="Medium Grid 3 Accent 6" w:uiPriority="69"/>
-    <w:lsdException w:name="Dark List Accent 6" w:uiPriority="70"/>
-    <w:lsdException w:name="Colorful Shading Accent 6" w:uiPriority="71"/>
-    <w:lsdException w:name="Colorful List Accent 6" w:uiPriority="72"/>
-    <w:lsdException w:name="Colorful Grid Accent 6" w:uiPriority="73"/>
-    <w:lsdException w:name="Subtle Emphasis" w:uiPriority="19" w:qFormat="1"/>
-    <w:lsdException w:name="Intense Emphasis" w:uiPriority="21" w:qFormat="1"/>
-    <w:lsdException w:name="Subtle Reference" w:uiPriority="31" w:qFormat="1"/>
-    <w:lsdException w:name="Intense Reference" w:uiPriority="32" w:qFormat="1"/>
-    <w:lsdException w:name="Book Title" w:uiPriority="33" w:qFormat="1"/>
-    <w:lsdException w:name="Bibliography" w:semiHidden="1" w:uiPriority="37" w:unhideWhenUsed="1"/>
-    <w:lsdException w:name="TOC Heading" w:semiHidden="1" w:uiPriority="39" w:unhideWhenUsed="1" w:qFormat="1"/>
-    <w:lsdException w:name="Plain Table 1" w:uiPriority="41"/>
-    <w:lsdException w:name="Plain Table 2" w:uiPriority="42"/>
-    <w:lsdException w:name="Plain Table 3" w:uiPriority="43"/>
-    <w:lsdException w:name="Plain Table 4" w:uiPriority="44"/>
-    <w:lsdException w:name="Plain Table 5" w:uiPriority="45"/>
-    <w:lsdException w:name="Grid Table Light" w:uiPriority="40"/>
-    <w:lsdException w:name="Grid Table 1 Light" w:uiPriority="46"/>
-    <w:lsdException w:name="Grid Table 2" w:uiPriority="47"/>
-    <w:lsdException w:name="Grid Table 3" w:uiPriority="48"/>
-    <w:lsdException w:name="Grid Table 4" w:uiPriority="49"/>
-    <w:lsdException w:name="Grid Table 5 Dark" w:uiPriority="50"/>
-    <w:lsdException w:name="Grid Table 6 Colorful" w:uiPriority="51"/>
-    <w:lsdException w:name="Grid Table 7 Colorful" w:uiPriority="52"/>
-    <w:lsdException w:name="Grid Table 1 Light Accent 1" w:uiPriority="46"/>
-    <w:lsdException w:name="Grid Table 2 Accent 1" w:uiPriority="47"/>
-    <w:lsdException w:name="Grid Table 3 Accent 1" w:uiPriority="48"/>
-    <w:lsdException w:name="Grid Table 4 Accent 1" w:uiPriority="49"/>
-    <w:lsdException w:name="Grid Table 5 Dark Accent 1" w:uiPriority="50"/>
-    <w:lsdException w:name="Grid Table 6 Colorful Accent 1" w:uiPriority="51"/>
-    <w:lsdException w:name="Grid Table 7 Colorful Accent 1" w:uiPriority="52"/>
-    <w:lsdException w:name="Grid Table 1 Light Accent 2" w:uiPriority="46"/>
-    <w:lsdException w:name="Grid Table 2 Accent 2" w:uiPriority="47"/>
-    <w:lsdException w:name="Grid Table 3 Accent 2" w:uiPriority="48"/>
-    <w:lsdException w:name="Grid Table 4 Accent 2" w:uiPriority="49"/>
-    <w:lsdException w:name="Grid Table 5 Dark Accent 2" w:uiPriority="50"/>
-    <w:lsdException w:name="Grid Table 6 Colorful Accent 2" w:uiPriority="51"/>
-    <w:lsdException w:name="Grid Table 7 Colorful Accent 2" w:uiPriority="52"/>
-    <w:lsdException w:name="Grid Table 1 Light Accent 3" w:uiPriority="46"/>
-    <w:lsdException w:name="Grid Table 2 Accent 3" w:uiPriority="47"/>
-    <w:lsdException w:name="Grid Table 3 Accent 3" w:uiPriority="48"/>
-    <w:lsdException w:name="Grid Table 4 Accent 3" w:uiPriority="49"/>
-    <w:lsdException w:name="Grid Table 5 Dark Accent 3" w:uiPriority="50"/>
-    <w:lsdException w:name="Grid Table 6 Colorful Accent 3" w:uiPriority="51"/>
-    <w:lsdException w:name="Grid Table 7 Colorful Accent 3" w:uiPriority="52"/>
-    <w:lsdException w:name="Grid Table 1 Light Accent 4" w:uiPriority="46"/>
-    <w:lsdException w:name="Grid Table 2 Accent 4" w:uiPriority="47"/>
-    <w:lsdException w:name="Grid Table 3 Accent 4" w:uiPriority="48"/>
-    <w:lsdException w:name="Grid Table 4 Accent 4" w:uiPriority="49"/>
-    <w:lsdException w:name="Grid Table 5 Dark Accent 4" w:uiPriority="50"/>
-    <w:lsdException w:name="Grid Table 6 Colorful Accent 4" w:uiPriority="51"/>
-    <w:lsdException w:name="Grid Table 7 Colorful Accent 4" w:uiPriority="52"/>
-    <w:lsdException w:name="Grid Table 1 Light Accent 5" w:uiPriority="46"/>
-    <w:lsdException w:name="Grid Table 2 Accent 5" w:uiPriority="47"/>
-    <w:lsdException w:name="Grid Table 3 Accent 5" w:uiPriority="48"/>
-    <w:lsdException w:name="Grid Table 4 Accent 5" w:uiPriority="49"/>
-    <w:lsdException w:name="Grid Table 5 Dark Accent 5" w:uiPriority="50"/>
-    <w:lsdException w:name="Grid Table 6 Colorful Accent 5" w:uiPriority="51"/>
-    <w:lsdException w:name="Grid Table 7 Colorful Accent 5" w:uiPriority="52"/>
-    <w:lsdException w:name="Grid Table 1 Light Accent 6" w:uiPriority="46"/>
-    <w:lsdException w:name="Grid Table 2 Accent 6" w:uiPriority="47"/>
-    <w:lsdException w:name="Grid Table 3 Accent 6" w:uiPriority="48"/>
-    <w:lsdException w:name="Grid Table 4 Accent 6" w:uiPriority="49"/>
-    <w:lsdException w:name="Grid Table 5 Dark Accent 6" w:uiPriority="50"/>
-    <w:lsdException w:name="Grid Table 6 Colorful Accent 6" w:uiPriority="51"/>
-    <w:lsdException w:name="Grid Table 7 Colorful Accent 6" w:uiPriority="52"/>
-    <w:lsdException w:name="List Table 1 Light" w:uiPriority="46"/>
-    <w:lsdException w:name="List Table 2" w:uiPriority="47"/>
-    <w:lsdException w:name="List Table 3" w:uiPriority="48"/>
-    <w:lsdException w:name="List Table 4" w:uiPriority="49"/>
-    <w:lsdException w:name="List Table 5 Dark" w:uiPriority="50"/>
-    <w:lsdException w:name="List Table 6 Colorful" w:uiPriority="51"/>
-    <w:lsdException w:name="List Table 7 Colorful" w:uiPriority="52"/>
-    <w:lsdException w:name="List Table 1 Light Accent 1" w:uiPriority="46"/>
-    <w:lsdException w:name="List Table 2 Accent 1" w:uiPriority="47"/>
-    <w:lsdException w:name="List Table 3 Accent 1" w:uiPriority="48"/>
-    <w:lsdException w:name="List Table 4 Accent 1" w:uiPriority="49"/>
-    <w:lsdException w:name="List Table 5 Dark Accent 1" w:uiPriority="50"/>
-    <w:lsdException w:name="List Table 6 Colorful Accent 1" w:uiPriority="51"/>
-    <w:lsdException w:name="List Table 7 Colorful Accent 1" w:uiPriority="52"/>
-    <w:lsdException w:name="List Table 1 Light Accent 2" w:uiPriority="46"/>
-    <w:lsdException w:name="List Table 2 Accent 2" w:uiPriority="47"/>
-    <w:lsdException w:name="List Table 3 Accent 2" w:uiPriority="48"/>
-    <w:lsdException w:name="List Table 4 Accent 2" w:uiPriority="49"/>
-    <w:lsdException w:name="List Table 5 Dark Accent 2" w:uiPriority="50"/>
-    <w:lsdException w:name="List Table 6 Colorful Accent 2" w:uiPriority="51"/>
-    <w:lsdException w:name="List Table 7 Colorful Accent 2" w:uiPriority="52"/>
-    <w:lsdException w:name="List Table 1 Light Accent 3" w:uiPriority="46"/>
-    <w:lsdException w:name="List Table 2 Accent 3" w:uiPriority="47"/>
-    <w:lsdException w:name="List Table 3 Accent 3" w:uiPriority="48"/>
-    <w:lsdException w:name="List Table 4 Accent 3" w:uiPriority="49"/>
-    <w:lsdException w:name="List Table 5 Dark Accent 3" w:uiPriority="50"/>
-    <w:lsdException w:name="List Table 6 Colorful Accent 3" w:uiPriority="51"/>
-    <w:lsdException w:name="List Table 7 Colorful Accent 3" w:uiPriority="52"/>
-    <w:lsdException w:name="List Table 1 Light Accent 4" w:uiPriority="46"/>
-    <w:lsdException w:name="List Table 2 Accent 4" w:uiPriority="47"/>
-    <w:lsdException w:name="List Table 3 Accent 4" w:uiPriority="48"/>
-    <w:lsdException w:name="List Table 4 Accent 4" w:uiPriority="49"/>
-    <w:lsdException w:name="List Table 5 Dark Accent 4" w:uiPriority="50"/>
-    <w:lsdException w:name="List Table 6 Colorful Accent 4" w:uiPriority="51"/>
-    <w:lsdException w:name="List Table 7 Colorful Accent 4" w:uiPriority="52"/>
-    <w:lsdException w:name="List Table 1 Light Accent 5" w:uiPriority="46"/>
-    <w:lsdException w:name="List Table 2 Accent 5" w:uiPriority="47"/>
-    <w:lsdException w:name="List Table 3 Accent 5" w:uiPriority="48"/>
-    <w:lsdException w:name="List Table 4 Accent 5" w:uiPriority="49"/>
-    <w:lsdException w:name="List Table 5 Dark Accent 5" w:uiPriority="50"/>
-    <w:lsdException w:name="List Table 6 Colorful Accent 5" w:uiPriority="51"/>
-    <w:lsdException w:name="List Table 7 Colorful Accent 5" w:uiPriority="52"/>
-    <w:lsdException w:name="List Table 1 Light Accent 6" w:uiPriority="46"/>
-    <w:lsdException w:name="List Table 2 Accent 6" w:uiPriority="47"/>
-    <w:lsdException w:name="List Table 3 Accent 6" w:uiPriority="48"/>
-    <w:lsdException w:name="List Table 4 Accent 6" w:uiPriority="49"/>
-    <w:lsdException w:name="List Table 5 Dark Accent 6" w:uiPriority="50"/>
-    <w:lsdException w:name="List Table 6 Colorful Accent 6" w:uiPriority="51"/>
-    <w:lsdException w:name="List Table 7 Colorful Accent 6" w:uiPriority="52"/>
-    <w:lsdException w:name="Mention" w:semiHidden="1" w:unhideWhenUsed="1"/>
-    <w:lsdException w:name="Smart Hyperlink" w:semiHidden="1" w:unhideWhenUsed="1"/>
-    <w:lsdException w:name="Hashtag" w:semiHidden="1" w:unhideWhenUsed="1"/>
+  <w:latentStyles w:defLockedState="0" w:defUIPriority="99" w:defSemiHidden="1" w:defUnhideWhenUsed="1" w:defQFormat="0" w:count="267">
+    <w:lsdException w:name="Normal" w:semiHidden="0" w:uiPriority="0" w:unhideWhenUsed="0" w:qFormat="1"/>
+    <w:lsdException w:name="heading 1" w:semiHidden="0" w:uiPriority="9" w:unhideWhenUsed="0" w:qFormat="1"/>
+    <w:lsdException w:name="heading 2" w:uiPriority="9" w:qFormat="1"/>
+    <w:lsdException w:name="heading 3" w:uiPriority="9" w:qFormat="1"/>
+    <w:lsdException w:name="heading 4" w:uiPriority="9" w:qFormat="1"/>
+    <w:lsdException w:name="heading 5" w:uiPriority="9" w:qFormat="1"/>
+    <w:lsdException w:name="heading 6" w:uiPriority="9" w:qFormat="1"/>
+    <w:lsdException w:name="heading 7" w:uiPriority="9" w:qFormat="1"/>
+    <w:lsdException w:name="heading 8" w:uiPriority="9" w:qFormat="1"/>
+    <w:lsdException w:name="heading 9" w:uiPriority="9" w:qFormat="1"/>
+    <w:lsdException w:name="toc 1" w:uiPriority="39"/>
+    <w:lsdException w:name="toc 2" w:uiPriority="39"/>
+    <w:lsdException w:name="toc 3" w:uiPriority="39"/>
+    <w:lsdException w:name="toc 4" w:uiPriority="39"/>
+    <w:lsdException w:name="toc 5" w:uiPriority="39"/>
+    <w:lsdException w:name="toc 6" w:uiPriority="39"/>
+    <w:lsdException w:name="toc 7" w:uiPriority="39"/>
+    <w:lsdException w:name="toc 8" w:uiPriority="39"/>
+    <w:lsdException w:name="toc 9" w:uiPriority="39"/>
+    <w:lsdException w:name="caption" w:uiPriority="35" w:qFormat="1"/>
+    <w:lsdException w:name="Title" w:semiHidden="0" w:uiPriority="10" w:unhideWhenUsed="0" w:qFormat="1"/>
+    <w:lsdException w:name="Default Paragraph Font" w:uiPriority="1"/>
+    <w:lsdException w:name="Subtitle" w:semiHidden="0" w:uiPriority="11" w:unhideWhenUsed="0" w:qFormat="1"/>
+    <w:lsdException w:name="Strong" w:semiHidden="0" w:uiPriority="22" w:unhideWhenUsed="0" w:qFormat="1"/>
+    <w:lsdException w:name="Emphasis" w:semiHidden="0" w:uiPriority="20" w:unhideWhenUsed="0" w:qFormat="1"/>
+    <w:lsdException w:name="Table Grid" w:semiHidden="0" w:uiPriority="39" w:unhideWhenUsed="0"/>
+    <w:lsdException w:name="Placeholder Text" w:unhideWhenUsed="0"/>
+    <w:lsdException w:name="No Spacing" w:semiHidden="0" w:uiPriority="1" w:unhideWhenUsed="0" w:qFormat="1"/>
+    <w:lsdException w:name="Light Shading" w:semiHidden="0" w:uiPriority="60" w:unhideWhenUsed="0"/>
+    <w:lsdException w:name="Light List" w:semiHidden="0" w:uiPriority="61" w:unhideWhenUsed="0"/>
+    <w:lsdException w:name="Light Grid" w:semiHidden="0" w:uiPriority="62" w:unhideWhenUsed="0"/>
+    <w:lsdException w:name="Medium Shading 1" w:semiHidden="0" w:uiPriority="63" w:unhideWhenUsed="0"/>
+    <w:lsdException w:name="Medium Shading 2" w:semiHidden="0" w:uiPriority="64" w:unhideWhenUsed="0"/>
+    <w:lsdException w:name="Medium List 1" w:semiHidden="0" w:uiPriority="65" w:unhideWhenUsed="0"/>
+    <w:lsdException w:name="Medium List 2" w:semiHidden="0" w:uiPriority="66" w:unhideWhenUsed="0"/>
+    <w:lsdException w:name="Medium Grid 1" w:semiHidden="0" w:uiPriority="67" w:unhideWhenUsed="0"/>
+    <w:lsdException w:name="Medium Grid 2" w:semiHidden="0" w:uiPriority="68" w:unhideWhenUsed="0"/>
+    <w:lsdException w:name="Medium Grid 3" w:semiHidden="0" w:uiPriority="69" w:unhideWhenUsed="0"/>
+    <w:lsdException w:name="Dark List" w:semiHidden="0" w:uiPriority="70" w:unhideWhenUsed="0"/>
+    <w:lsdException w:name="Colorful Shading" w:semiHidden="0" w:uiPriority="71" w:unhideWhenUsed="0"/>
+    <w:lsdException w:name="Colorful List" w:semiHidden="0" w:uiPriority="72" w:unhideWhenUsed="0"/>
+    <w:lsdException w:name="Colorful Grid" w:semiHidden="0" w:uiPriority="73" w:unhideWhenUsed="0"/>
+    <w:lsdException w:name="Light Shading Accent 1" w:semiHidden="0" w:uiPriority="60" w:unhideWhenUsed="0"/>
+    <w:lsdException w:name="Light List Accent 1" w:semiHidden="0" w:uiPriority="61" w:unhideWhenUsed="0"/>
+    <w:lsdException w:name="Light Grid Accent 1" w:semiHidden="0" w:uiPriority="62" w:unhideWhenUsed="0"/>
+    <w:lsdException w:name="Medium Shading 1 Accent 1" w:semiHidden="0" w:uiPriority="63" w:unhideWhenUsed="0"/>
+    <w:lsdException w:name="Medium Shading 2 Accent 1" w:semiHidden="0" w:uiPriority="64" w:unhideWhenUsed="0"/>
+    <w:lsdException w:name="Medium List 1 Accent 1" w:semiHidden="0" w:uiPriority="65" w:unhideWhenUsed="0"/>
+    <w:lsdException w:name="Revision" w:unhideWhenUsed="0"/>
+    <w:lsdException w:name="List Paragraph" w:semiHidden="0" w:uiPriority="34" w:unhideWhenUsed="0" w:qFormat="1"/>
+    <w:lsdException w:name="Quote" w:semiHidden="0" w:uiPriority="29" w:unhideWhenUsed="0" w:qFormat="1"/>
+    <w:lsdException w:name="Intense Quote" w:semiHidden="0" w:uiPriority="30" w:unhideWhenUsed="0" w:qFormat="1"/>
+    <w:lsdException w:name="Medium List 2 Accent 1" w:semiHidden="0" w:uiPriority="66" w:unhideWhenUsed="0"/>
+    <w:lsdException w:name="Medium Grid 1 Accent 1" w:semiHidden="0" w:uiPriority="67" w:unhideWhenUsed="0"/>
+    <w:lsdException w:name="Medium Grid 2 Accent 1" w:semiHidden="0" w:uiPriority="68" w:unhideWhenUsed="0"/>
+    <w:lsdException w:name="Medium Grid 3 Accent 1" w:semiHidden="0" w:uiPriority="69" w:unhideWhenUsed="0"/>
+    <w:lsdException w:name="Dark List Accent 1" w:semiHidden="0" w:uiPriority="70" w:unhideWhenUsed="0"/>
+    <w:lsdException w:name="Colorful Shading Accent 1" w:semiHidden="0" w:uiPriority="71" w:unhideWhenUsed="0"/>
+    <w:lsdException w:name="Colorful List Accent 1" w:semiHidden="0" w:uiPriority="72" w:unhideWhenUsed="0"/>
+    <w:lsdException w:name="Colorful Grid Accent 1" w:semiHidden="0" w:uiPriority="73" w:unhideWhenUsed="0"/>
+    <w:lsdException w:name="Light Shading Accent 2" w:semiHidden="0" w:uiPriority="60" w:unhideWhenUsed="0"/>
+    <w:lsdException w:name="Light List Accent 2" w:semiHidden="0" w:uiPriority="61" w:unhideWhenUsed="0"/>
+    <w:lsdException w:name="Light Grid Accent 2" w:semiHidden="0" w:uiPriority="62" w:unhideWhenUsed="0"/>
+    <w:lsdException w:name="Medium Shading 1 Accent 2" w:semiHidden="0" w:uiPriority="63" w:unhideWhenUsed="0"/>
+    <w:lsdException w:name="Medium Shading 2 Accent 2" w:semiHidden="0" w:uiPriority="64" w:unhideWhenUsed="0"/>
+    <w:lsdException w:name="Medium List 1 Accent 2" w:semiHidden="0" w:uiPriority="65" w:unhideWhenUsed="0"/>
+    <w:lsdException w:name="Medium List 2 Accent 2" w:semiHidden="0" w:uiPriority="66" w:unhideWhenUsed="0"/>
+    <w:lsdException w:name="Medium Grid 1 Accent 2" w:semiHidden="0" w:uiPriority="67" w:unhideWhenUsed="0"/>
+    <w:lsdException w:name="Medium Grid 2 Accent 2" w:semiHidden="0" w:uiPriority="68" w:unhideWhenUsed="0"/>
+    <w:lsdException w:name="Medium Grid 3 Accent 2" w:semiHidden="0" w:uiPriority="69" w:unhideWhenUsed="0"/>
+    <w:lsdException w:name="Dark List Accent 2" w:semiHidden="0" w:uiPriority="70" w:unhideWhenUsed="0"/>
+    <w:lsdException w:name="Colorful Shading Accent 2" w:semiHidden="0" w:uiPriority="71" w:unhideWhenUsed="0"/>
+    <w:lsdException w:name="Colorful List Accent 2" w:semiHidden="0" w:uiPriority="72" w:unhideWhenUsed="0"/>
+    <w:lsdException w:name="Colorful Grid Accent 2" w:semiHidden="0" w:uiPriority="73" w:unhideWhenUsed="0"/>
+    <w:lsdException w:name="Light Shading Accent 3" w:semiHidden="0" w:uiPriority="60" w:unhideWhenUsed="0"/>
+    <w:lsdException w:name="Light List Accent 3" w:semiHidden="0" w:uiPriority="61" w:unhideWhenUsed="0"/>
+    <w:lsdException w:name="Light Grid Accent 3" w:semiHidden="0" w:uiPriority="62" w:unhideWhenUsed="0"/>
+    <w:lsdException w:name="Medium Shading 1 Accent 3" w:semiHidden="0" w:uiPriority="63" w:unhideWhenUsed="0"/>
+    <w:lsdException w:name="Medium Shading 2 Accent 3" w:semiHidden="0" w:uiPriority="64" w:unhideWhenUsed="0"/>
+    <w:lsdException w:name="Medium List 1 Accent 3" w:semiHidden="0" w:uiPriority="65" w:unhideWhenUsed="0"/>
+    <w:lsdException w:name="Medium List 2 Accent 3" w:semiHidden="0" w:uiPriority="66" w:unhideWhenUsed="0"/>
+    <w:lsdException w:name="Medium Grid 1 Accent 3" w:semiHidden="0" w:uiPriority="67" w:unhideWhenUsed="0"/>
+    <w:lsdException w:name="Medium Grid 2 Accent 3" w:semiHidden="0" w:uiPriority="68" w:unhideWhenUsed="0"/>
+    <w:lsdException w:name="Medium Grid 3 Accent 3" w:semiHidden="0" w:uiPriority="69" w:unhideWhenUsed="0"/>
+    <w:lsdException w:name="Dark List Accent 3" w:semiHidden="0" w:uiPriority="70" w:unhideWhenUsed="0"/>
+    <w:lsdException w:name="Colorful Shading Accent 3" w:semiHidden="0" w:uiPriority="71" w:unhideWhenUsed="0"/>
+    <w:lsdException w:name="Colorful List Accent 3" w:semiHidden="0" w:uiPriority="72" w:unhideWhenUsed="0"/>
+    <w:lsdException w:name="Colorful Grid Accent 3" w:semiHidden="0" w:uiPriority="73" w:unhideWhenUsed="0"/>
+    <w:lsdException w:name="Light Shading Accent 4" w:semiHidden="0" w:uiPriority="60" w:unhideWhenUsed="0"/>
+    <w:lsdException w:name="Light List Accent 4" w:semiHidden="0" w:uiPriority="61" w:unhideWhenUsed="0"/>
+    <w:lsdException w:name="Light Grid Accent 4" w:semiHidden="0" w:uiPriority="62" w:unhideWhenUsed="0"/>
+    <w:lsdException w:name="Medium Shading 1 Accent 4" w:semiHidden="0" w:uiPriority="63" w:unhideWhenUsed="0"/>
+    <w:lsdException w:name="Medium Shading 2 Accent 4" w:semiHidden="0" w:uiPriority="64" w:unhideWhenUsed="0"/>
+    <w:lsdException w:name="Medium List 1 Accent 4" w:semiHidden="0" w:uiPriority="65" w:unhideWhenUsed="0"/>
+    <w:lsdException w:name="Medium List 2 Accent 4" w:semiHidden="0" w:uiPriority="66" w:unhideWhenUsed="0"/>
+    <w:lsdException w:name="Medium Grid 1 Accent 4" w:semiHidden="0" w:uiPriority="67" w:unhideWhenUsed="0"/>
+    <w:lsdException w:name="Medium Grid 2 Accent 4" w:semiHidden="0" w:uiPriority="68" w:unhideWhenUsed="0"/>
+    <w:lsdException w:name="Medium Grid 3 Accent 4" w:semiHidden="0" w:uiPriority="69" w:unhideWhenUsed="0"/>
+    <w:lsdException w:name="Dark List Accent 4" w:semiHidden="0" w:uiPriority="70" w:unhideWhenUsed="0"/>
+    <w:lsdException w:name="Colorful Shading Accent 4" w:semiHidden="0" w:uiPriority="71" w:unhideWhenUsed="0"/>
+    <w:lsdException w:name="Colorful List Accent 4" w:semiHidden="0" w:uiPriority="72" w:unhideWhenUsed="0"/>
+    <w:lsdException w:name="Colorful Grid Accent 4" w:semiHidden="0" w:uiPriority="73" w:unhideWhenUsed="0"/>
+    <w:lsdException w:name="Light Shading Accent 5" w:semiHidden="0" w:uiPriority="60" w:unhideWhenUsed="0"/>
+    <w:lsdException w:name="Light List Accent 5" w:semiHidden="0" w:uiPriority="61" w:unhideWhenUsed="0"/>
+    <w:lsdException w:name="Light Grid Accent 5" w:semiHidden="0" w:uiPriority="62" w:unhideWhenUsed="0"/>
+    <w:lsdException w:name="Medium Shading 1 Accent 5" w:semiHidden="0" w:uiPriority="63" w:unhideWhenUsed="0"/>
+    <w:lsdException w:name="Medium Shading 2 Accent 5" w:semiHidden="0" w:uiPriority="64" w:unhideWhenUsed="0"/>
+    <w:lsdException w:name="Medium List 1 Accent 5" w:semiHidden="0" w:uiPriority="65" w:unhideWhenUsed="0"/>
+    <w:lsdException w:name="Medium List 2 Accent 5" w:semiHidden="0" w:uiPriority="66" w:unhideWhenUsed="0"/>
+    <w:lsdException w:name="Medium Grid 1 Accent 5" w:semiHidden="0" w:uiPriority="67" w:unhideWhenUsed="0"/>
+    <w:lsdException w:name="Medium Grid 2 Accent 5" w:semiHidden="0" w:uiPriority="68" w:unhideWhenUsed="0"/>
+    <w:lsdException w:name="Medium Grid 3 Accent 5" w:semiHidden="0" w:uiPriority="69" w:unhideWhenUsed="0"/>
+    <w:lsdException w:name="Dark List Accent 5" w:semiHidden="0" w:uiPriority="70" w:unhideWhenUsed="0"/>
+    <w:lsdException w:name="Colorful Shading Accent 5" w:semiHidden="0" w:uiPriority="71" w:unhideWhenUsed="0"/>
+    <w:lsdException w:name="Colorful List Accent 5" w:semiHidden="0" w:uiPriority="72" w:unhideWhenUsed="0"/>
+    <w:lsdException w:name="Colorful Grid Accent 5" w:semiHidden="0" w:uiPriority="73" w:unhideWhenUsed="0"/>
+    <w:lsdException w:name="Light Shading Accent 6" w:semiHidden="0" w:uiPriority="60" w:unhideWhenUsed="0"/>
+    <w:lsdException w:name="Light List Accent 6" w:semiHidden="0" w:uiPriority="61" w:unhideWhenUsed="0"/>
+    <w:lsdException w:name="Light Grid Accent 6" w:semiHidden="0" w:uiPriority="62" w:unhideWhenUsed="0"/>
+    <w:lsdException w:name="Medium Shading 1 Accent 6" w:semiHidden="0" w:uiPriority="63" w:unhideWhenUsed="0"/>
+    <w:lsdException w:name="Medium Shading 2 Accent 6" w:semiHidden="0" w:uiPriority="64" w:unhideWhenUsed="0"/>
+    <w:lsdException w:name="Medium List 1 Accent 6" w:semiHidden="0" w:uiPriority="65" w:unhideWhenUsed="0"/>
+    <w:lsdException w:name="Medium List 2 Accent 6" w:semiHidden="0" w:uiPriority="66" w:unhideWhenUsed="0"/>
+    <w:lsdException w:name="Medium Grid 1 Accent 6" w:semiHidden="0" w:uiPriority="67" w:unhideWhenUsed="0"/>
+    <w:lsdException w:name="Medium Grid 2 Accent 6" w:semiHidden="0" w:uiPriority="68" w:unhideWhenUsed="0"/>
+    <w:lsdException w:name="Medium Grid 3 Accent 6" w:semiHidden="0" w:uiPriority="69" w:unhideWhenUsed="0"/>
+    <w:lsdException w:name="Dark List Accent 6" w:semiHidden="0" w:uiPriority="70" w:unhideWhenUsed="0"/>
+    <w:lsdException w:name="Colorful Shading Accent 6" w:semiHidden="0" w:uiPriority="71" w:unhideWhenUsed="0"/>
+    <w:lsdException w:name="Colorful List Accent 6" w:semiHidden="0" w:uiPriority="72" w:unhideWhenUsed="0"/>
+    <w:lsdException w:name="Colorful Grid Accent 6" w:semiHidden="0" w:uiPriority="73" w:unhideWhenUsed="0"/>
+    <w:lsdException w:name="Subtle Emphasis" w:semiHidden="0" w:uiPriority="19" w:unhideWhenUsed="0" w:qFormat="1"/>
+    <w:lsdException w:name="Intense Emphasis" w:semiHidden="0" w:uiPriority="21" w:unhideWhenUsed="0" w:qFormat="1"/>
+    <w:lsdException w:name="Subtle Reference" w:semiHidden="0" w:uiPriority="31" w:unhideWhenUsed="0" w:qFormat="1"/>
+    <w:lsdException w:name="Intense Reference" w:semiHidden="0" w:uiPriority="32" w:unhideWhenUsed="0" w:qFormat="1"/>
+    <w:lsdException w:name="Book Title" w:semiHidden="0" w:uiPriority="33" w:unhideWhenUsed="0" w:qFormat="1"/>
+    <w:lsdException w:name="Bibliography" w:uiPriority="37"/>
+    <w:lsdException w:name="TOC Heading" w:uiPriority="39" w:qFormat="1"/>
   </w:latentStyles>
   <w:style w:type="paragraph" w:default="1" w:styleId="Normal">
     <w:name w:val="Normal"/>
     <w:qFormat/>
+    <w:rsid w:val="008A2028"/>
   </w:style>
   <w:style w:type="character" w:default="1" w:styleId="DefaultParagraphFont">
     <w:name w:val="Default Paragraph Font"/>
@@ -1431,6 +1320,7 @@
     <w:uiPriority w:val="99"/>
     <w:semiHidden/>
     <w:unhideWhenUsed/>
+    <w:qFormat/>
     <w:tblPr>
       <w:tblInd w:w="0" w:type="dxa"/>
       <w:tblCellMar>
@@ -1458,7 +1348,7 @@
       <w:u w:val="single"/>
     </w:rPr>
   </w:style>
-  <w:style w:type="character" w:styleId="Mention">
+  <w:style w:type="character" w:customStyle="1" w:styleId="Mention">
     <w:name w:val="Mention"/>
     <w:basedOn w:val="DefaultParagraphFont"/>
     <w:uiPriority w:val="99"/>
@@ -1502,6 +1392,7 @@
       <w:spacing w:after="0" w:line="240" w:lineRule="auto"/>
     </w:pPr>
     <w:tblPr>
+      <w:tblInd w:w="0" w:type="dxa"/>
       <w:tblBorders>
         <w:top w:val="single" w:sz="4" w:space="0" w:color="auto"/>
         <w:left w:val="single" w:sz="4" w:space="0" w:color="auto"/>
@@ -1510,6 +1401,12 @@
         <w:insideH w:val="single" w:sz="4" w:space="0" w:color="auto"/>
         <w:insideV w:val="single" w:sz="4" w:space="0" w:color="auto"/>
       </w:tblBorders>
+      <w:tblCellMar>
+        <w:top w:w="0" w:type="dxa"/>
+        <w:left w:w="108" w:type="dxa"/>
+        <w:bottom w:w="0" w:type="dxa"/>
+        <w:right w:w="108" w:type="dxa"/>
+      </w:tblCellMar>
     </w:tblPr>
   </w:style>
 </w:styles>
@@ -1558,7 +1455,7 @@
     </a:clrScheme>
     <a:fontScheme name="Office">
       <a:majorFont>
-        <a:latin typeface="Calibri Light" panose="020F0302020204030204"/>
+        <a:latin typeface="Calibri Light"/>
         <a:ea typeface=""/>
         <a:cs typeface=""/>
         <a:font script="Jpan" typeface="游ゴシック Light"/>
@@ -1610,7 +1507,7 @@
         <a:font script="Tfng" typeface="Ebrima"/>
       </a:majorFont>
       <a:minorFont>
-        <a:latin typeface="Calibri" panose="020F0502020204030204"/>
+        <a:latin typeface="Calibri"/>
         <a:ea typeface=""/>
         <a:cs typeface=""/>
         <a:font script="Jpan" typeface="游明朝"/>
@@ -1804,7 +1701,7 @@
   <a:extraClrSchemeLst/>
   <a:extLst>
     <a:ext uri="{05A4C25C-085E-4340-85A3-A5531E510DB2}">
-      <thm15:themeFamily xmlns:thm15="http://schemas.microsoft.com/office/thememl/2012/main" name="Office Theme" id="{62F939B6-93AF-4DB8-9C6B-D6C7DFDC589F}" vid="{4A3C46E8-61CC-4603-A589-7422A47A8E4A}"/>
+      <thm15:themeFamily xmlns="" xmlns:thm15="http://schemas.microsoft.com/office/thememl/2012/main" name="Office Theme" id="{62F939B6-93AF-4DB8-9C6B-D6C7DFDC589F}" vid="{4A3C46E8-61CC-4603-A589-7422A47A8E4A}"/>
     </a:ext>
   </a:extLst>
 </a:theme>

</xml_diff>

<commit_message>
Fix some formatting and spelling issues.
</commit_message>
<xml_diff>
--- a/Resume17.docx
+++ b/Resume17.docx
@@ -154,11 +154,37 @@
           <w:rFonts w:cstheme="minorHAnsi"/>
         </w:rPr>
       </w:pPr>
-      <w:r>
-        <w:rPr>
-          <w:rFonts w:cstheme="minorHAnsi"/>
-        </w:rPr>
-        <w:t>linkedin.com/in/benjamin-cody-turner-26247879</w:t>
+      <w:proofErr w:type="spellStart"/>
+      <w:r>
+        <w:rPr>
+          <w:rFonts w:cstheme="minorHAnsi"/>
+        </w:rPr>
+        <w:t>BenjaminTurner.tech</w:t>
+      </w:r>
+      <w:proofErr w:type="spellEnd"/>
+      <w:r>
+        <w:rPr>
+          <w:rFonts w:cstheme="minorHAnsi"/>
+        </w:rPr>
+        <w:tab/>
+      </w:r>
+      <w:r>
+        <w:rPr>
+          <w:rFonts w:cstheme="minorHAnsi"/>
+        </w:rPr>
+        <w:tab/>
+      </w:r>
+      <w:r>
+        <w:rPr>
+          <w:rFonts w:cstheme="minorHAnsi"/>
+        </w:rPr>
+        <w:tab/>
+      </w:r>
+      <w:r>
+        <w:rPr>
+          <w:rFonts w:cstheme="minorHAnsi"/>
+        </w:rPr>
+        <w:tab/>
       </w:r>
       <w:r>
         <w:rPr>
@@ -188,21 +214,6 @@
     <w:p>
       <w:pPr>
         <w:spacing w:after="0" w:line="240" w:lineRule="auto"/>
-        <w:rPr>
-          <w:rFonts w:cstheme="minorHAnsi"/>
-        </w:rPr>
-      </w:pPr>
-      <w:proofErr w:type="spellStart"/>
-      <w:r>
-        <w:rPr>
-          <w:rFonts w:cstheme="minorHAnsi"/>
-        </w:rPr>
-        <w:t>BenjaminTurner.tech</w:t>
-      </w:r>
-      <w:proofErr w:type="spellEnd"/>
-    </w:p>
-    <w:p>
-      <w:pPr>
         <w:rPr>
           <w:rFonts w:cstheme="minorHAnsi"/>
         </w:rPr>
@@ -257,6 +268,11 @@
       <w:pPr>
         <w:spacing w:after="0" w:line="240" w:lineRule="auto"/>
       </w:pPr>
+    </w:p>
+    <w:p>
+      <w:pPr>
+        <w:spacing w:after="0" w:line="240" w:lineRule="auto"/>
+      </w:pPr>
       <w:r>
         <w:t>Kentucky State University</w:t>
       </w:r>
@@ -356,7 +372,11 @@
         <w:tab/>
       </w:r>
     </w:p>
-    <w:p/>
+    <w:p>
+      <w:pPr>
+        <w:spacing w:after="0" w:line="240" w:lineRule="auto"/>
+      </w:pPr>
+    </w:p>
     <w:tbl>
       <w:tblPr>
         <w:tblStyle w:val="TableGrid"/>
@@ -406,137 +426,147 @@
       <w:pPr>
         <w:spacing w:after="0" w:line="240" w:lineRule="auto"/>
       </w:pPr>
-      <w:proofErr w:type="gramStart"/>
-      <w:r>
-        <w:t>C</w:t>
-      </w:r>
-      <w:r>
-        <w:t>(</w:t>
-      </w:r>
-      <w:proofErr w:type="gramEnd"/>
-      <w:r>
-        <w:t>basic)</w:t>
-      </w:r>
-      <w:r>
-        <w:t>, C++</w:t>
-      </w:r>
-      <w:r>
-        <w:t>(</w:t>
-      </w:r>
-      <w:r>
-        <w:t>intermediate</w:t>
-      </w:r>
-      <w:r>
-        <w:t>)</w:t>
-      </w:r>
-      <w:r>
-        <w:t>, Python</w:t>
-      </w:r>
-      <w:r>
-        <w:t>(</w:t>
-      </w:r>
-      <w:r>
-        <w:t>intermediate</w:t>
-      </w:r>
-      <w:r>
-        <w:t>)</w:t>
-      </w:r>
-      <w:r>
-        <w:t>, JavaScript</w:t>
-      </w:r>
-      <w:r>
-        <w:t>(Basic)</w:t>
-      </w:r>
+      <w:r>
+        <w:t>C, C++, Python</w:t>
+      </w:r>
+      <w:r>
+        <w:t>,</w:t>
+      </w:r>
+      <w:r>
+        <w:t xml:space="preserve"> JavaScript, SQL</w:t>
+      </w:r>
+    </w:p>
+    <w:p>
+      <w:pPr>
+        <w:spacing w:after="0" w:line="240" w:lineRule="auto"/>
+      </w:pPr>
+    </w:p>
+    <w:p>
+      <w:pPr>
+        <w:spacing w:after="0" w:line="240" w:lineRule="auto"/>
+        <w:rPr>
+          <w:b/>
+        </w:rPr>
+      </w:pPr>
+      <w:r>
+        <w:rPr>
+          <w:b/>
+        </w:rPr>
+        <w:t>Markup Languages</w:t>
+      </w:r>
+    </w:p>
+    <w:p>
+      <w:pPr>
+        <w:spacing w:after="0" w:line="240" w:lineRule="auto"/>
+      </w:pPr>
+      <w:r>
+        <w:t>HTML5/XML, Cascading Style Sheets (CSS)</w:t>
+      </w:r>
+      <w:r>
+        <w:t>,</w:t>
+      </w:r>
+      <w:r>
+        <w:t xml:space="preserve"> </w:t>
+      </w:r>
+      <w:proofErr w:type="spellStart"/>
+      <w:r>
+        <w:t>LaTeX</w:t>
+      </w:r>
+      <w:proofErr w:type="spellEnd"/>
+      <w:r>
+        <w:t>,</w:t>
+      </w:r>
+      <w:r>
+        <w:t xml:space="preserve"> Markdown</w:t>
+      </w:r>
+    </w:p>
+    <w:p>
+      <w:pPr>
+        <w:spacing w:after="0" w:line="240" w:lineRule="auto"/>
+        <w:rPr>
+          <w:b/>
+        </w:rPr>
+      </w:pPr>
+    </w:p>
+    <w:p>
+      <w:pPr>
+        <w:spacing w:after="0" w:line="240" w:lineRule="auto"/>
+        <w:rPr>
+          <w:b/>
+        </w:rPr>
+      </w:pPr>
+      <w:r>
+        <w:rPr>
+          <w:b/>
+        </w:rPr>
+        <w:t>Software / Tools</w:t>
+      </w:r>
+    </w:p>
+    <w:p>
+      <w:pPr>
+        <w:spacing w:after="0" w:line="240" w:lineRule="auto"/>
+      </w:pPr>
+      <w:proofErr w:type="spellStart"/>
+      <w:r>
+        <w:t>Trello</w:t>
+      </w:r>
+      <w:proofErr w:type="spellEnd"/>
+      <w:r>
+        <w:t xml:space="preserve">, Slack, </w:t>
+      </w:r>
+      <w:proofErr w:type="spellStart"/>
+      <w:r>
+        <w:t>SourceTree</w:t>
+      </w:r>
+      <w:proofErr w:type="spellEnd"/>
       <w:r>
         <w:t xml:space="preserve">, </w:t>
       </w:r>
       <w:proofErr w:type="spellStart"/>
       <w:r>
-        <w:t>MySQL</w:t>
+        <w:t>Git</w:t>
       </w:r>
       <w:proofErr w:type="spellEnd"/>
       <w:r>
-        <w:t>(basic)</w:t>
-      </w:r>
-      <w:r>
         <w:t xml:space="preserve">, </w:t>
       </w:r>
       <w:proofErr w:type="spellStart"/>
       <w:r>
-        <w:t>SQLite</w:t>
+        <w:t>Gitolite</w:t>
       </w:r>
       <w:proofErr w:type="spellEnd"/>
       <w:r>
-        <w:t>(basic)</w:t>
-      </w:r>
-    </w:p>
-    <w:p>
-      <w:pPr>
-        <w:spacing w:after="0" w:line="240" w:lineRule="auto"/>
-      </w:pPr>
-    </w:p>
-    <w:p>
-      <w:pPr>
-        <w:spacing w:after="0" w:line="240" w:lineRule="auto"/>
-        <w:rPr>
-          <w:b/>
-        </w:rPr>
-      </w:pPr>
-      <w:r>
-        <w:rPr>
-          <w:b/>
-        </w:rPr>
-        <w:t>Markup Languages</w:t>
-      </w:r>
-    </w:p>
-    <w:p>
-      <w:pPr>
-        <w:spacing w:after="0" w:line="240" w:lineRule="auto"/>
-      </w:pPr>
-      <w:r>
-        <w:t>HTML5/XML, Cascading Style Sheets (CSS)</w:t>
-      </w:r>
-      <w:r>
-        <w:t>, Markdown</w:t>
-      </w:r>
-    </w:p>
-    <w:p>
-      <w:pPr>
-        <w:spacing w:after="0" w:line="240" w:lineRule="auto"/>
-        <w:rPr>
-          <w:b/>
-        </w:rPr>
-      </w:pPr>
-    </w:p>
-    <w:p>
-      <w:pPr>
-        <w:spacing w:after="0" w:line="240" w:lineRule="auto"/>
-        <w:rPr>
-          <w:b/>
-        </w:rPr>
-      </w:pPr>
-      <w:r>
-        <w:rPr>
-          <w:b/>
-        </w:rPr>
-        <w:t>Software / Tools</w:t>
-      </w:r>
-    </w:p>
-    <w:p>
-      <w:pPr>
-        <w:spacing w:after="0" w:line="240" w:lineRule="auto"/>
-      </w:pPr>
+        <w:t xml:space="preserve">, SSH, </w:t>
+      </w:r>
       <w:proofErr w:type="spellStart"/>
       <w:r>
-        <w:t>Trello</w:t>
+        <w:t>PuTTY</w:t>
       </w:r>
       <w:proofErr w:type="spellEnd"/>
       <w:r>
-        <w:t xml:space="preserve">, Slack, </w:t>
+        <w:t>/</w:t>
+      </w:r>
+      <w:r>
+        <w:t>Pa</w:t>
+      </w:r>
+      <w:r>
+        <w:t xml:space="preserve">geant, FTP, Atom, Code::Blocks, MS Visual Studio, </w:t>
+      </w:r>
+      <w:r>
+        <w:t>IDLE(Python IDE), Uni</w:t>
+      </w:r>
+      <w:r>
+        <w:t xml:space="preserve">ty IDE, MS Access, Arduino IDE, </w:t>
+      </w:r>
+      <w:r>
+        <w:t>Adobe Photoshop</w:t>
+      </w:r>
+      <w:r>
+        <w:t xml:space="preserve">, Adobe Illustrator, 123Design, </w:t>
       </w:r>
       <w:proofErr w:type="spellStart"/>
       <w:r>
-        <w:t>SourceTree</w:t>
+        <w:t>TinkerCAD</w:t>
       </w:r>
       <w:proofErr w:type="spellEnd"/>
       <w:r>
@@ -544,73 +574,20 @@
       </w:r>
       <w:proofErr w:type="spellStart"/>
       <w:r>
-        <w:t>Git</w:t>
+        <w:t>MatterControl</w:t>
       </w:r>
       <w:proofErr w:type="spellEnd"/>
       <w:r>
         <w:t xml:space="preserve">, </w:t>
       </w:r>
+      <w:r>
+        <w:t xml:space="preserve">Simplify3D, </w:t>
+      </w:r>
       <w:proofErr w:type="spellStart"/>
       <w:r>
-        <w:t>Gitolite</w:t>
+        <w:t>Pronterface</w:t>
       </w:r>
       <w:proofErr w:type="spellEnd"/>
-      <w:r>
-        <w:t xml:space="preserve">, SSH, </w:t>
-      </w:r>
-      <w:proofErr w:type="spellStart"/>
-      <w:r>
-        <w:t>PuTTY</w:t>
-      </w:r>
-      <w:proofErr w:type="spellEnd"/>
-      <w:r>
-        <w:t>/</w:t>
-      </w:r>
-      <w:r>
-        <w:t>Pa</w:t>
-      </w:r>
-      <w:r>
-        <w:t xml:space="preserve">geant, FTP, Atom, Code::Blocks, MS Visual Studio, </w:t>
-      </w:r>
-      <w:r>
-        <w:t>IDLE(Python IDE), Uni</w:t>
-      </w:r>
-      <w:r>
-        <w:t xml:space="preserve">ty IDE, MS Access, Arduino IDE, </w:t>
-      </w:r>
-      <w:r>
-        <w:t>Adobe Photoshop</w:t>
-      </w:r>
-      <w:r>
-        <w:t xml:space="preserve">, Adobe Illustrator, 123Design, </w:t>
-      </w:r>
-      <w:proofErr w:type="spellStart"/>
-      <w:r>
-        <w:t>TinkerCAD</w:t>
-      </w:r>
-      <w:proofErr w:type="spellEnd"/>
-      <w:r>
-        <w:t xml:space="preserve">, </w:t>
-      </w:r>
-      <w:proofErr w:type="spellStart"/>
-      <w:r>
-        <w:t>MatterControl</w:t>
-      </w:r>
-      <w:proofErr w:type="spellEnd"/>
-      <w:r>
-        <w:t xml:space="preserve">, </w:t>
-      </w:r>
-      <w:r>
-        <w:t xml:space="preserve">Simplify3D, </w:t>
-      </w:r>
-      <w:proofErr w:type="spellStart"/>
-      <w:r>
-        <w:t>Pronterface</w:t>
-      </w:r>
-      <w:proofErr w:type="spellEnd"/>
-      <w:r>
-        <w:t>.</w:t>
-      </w:r>
     </w:p>
     <w:p>
       <w:pPr>
@@ -751,6 +728,9 @@
         <w:br/>
       </w:r>
       <w:r>
+        <w:t>-</w:t>
+      </w:r>
+      <w:r>
         <w:t xml:space="preserve">IEEE Student Branch Chair </w:t>
       </w:r>
       <w:r>
@@ -759,28 +739,36 @@
       <w:r>
         <w:t>(KYSU - 2017)</w:t>
       </w:r>
-    </w:p>
-    <w:p>
-      <w:pPr>
-        <w:spacing w:after="0" w:line="240" w:lineRule="auto"/>
-      </w:pPr>
+      <w:r>
+        <w:tab/>
+      </w:r>
+      <w:r>
+        <w:t xml:space="preserve">       -</w:t>
+      </w:r>
       <w:r>
         <w:t xml:space="preserve">IEEE Student Member </w:t>
       </w:r>
       <w:r>
         <w:tab/>
-      </w:r>
-      <w:r>
-        <w:tab/>
-      </w:r>
-      <w:r>
-        <w:t>(KYSU 2016-2017)</w:t>
-      </w:r>
-    </w:p>
-    <w:p>
-      <w:pPr>
-        <w:spacing w:after="0" w:line="240" w:lineRule="auto"/>
-      </w:pPr>
+        <w:t xml:space="preserve">        </w:t>
+      </w:r>
+      <w:r>
+        <w:t>(KYSU</w:t>
+      </w:r>
+      <w:r>
+        <w:t xml:space="preserve"> -</w:t>
+      </w:r>
+      <w:r>
+        <w:t xml:space="preserve"> 2016-2017)</w:t>
+      </w:r>
+    </w:p>
+    <w:p>
+      <w:pPr>
+        <w:spacing w:after="0" w:line="240" w:lineRule="auto"/>
+      </w:pPr>
+      <w:r>
+        <w:t>-</w:t>
+      </w:r>
       <w:r>
         <w:t xml:space="preserve">Permanent Alumni </w:t>
       </w:r>
@@ -793,11 +781,13 @@
       <w:r>
         <w:t>(KYSU - 2016)</w:t>
       </w:r>
-    </w:p>
-    <w:p>
-      <w:pPr>
-        <w:spacing w:after="0" w:line="240" w:lineRule="auto"/>
-      </w:pPr>
+      <w:r>
+        <w:tab/>
+        <w:t xml:space="preserve">       </w:t>
+      </w:r>
+      <w:r>
+        <w:t>-</w:t>
+      </w:r>
       <w:r>
         <w:t xml:space="preserve">Outstanding Junior/Senior </w:t>
       </w:r>
@@ -805,6 +795,9 @@
         <w:tab/>
       </w:r>
       <w:r>
+        <w:t xml:space="preserve">        </w:t>
+      </w:r>
+      <w:r>
         <w:t>(KYSU - 2016-2017)</w:t>
       </w:r>
     </w:p>
@@ -812,6 +805,9 @@
       <w:pPr>
         <w:spacing w:after="0" w:line="240" w:lineRule="auto"/>
       </w:pPr>
+      <w:r>
+        <w:t>-</w:t>
+      </w:r>
       <w:r>
         <w:t xml:space="preserve">Dean's List </w:t>
       </w:r>
@@ -878,30 +874,60 @@
     <w:p>
       <w:pPr>
         <w:spacing w:after="0" w:line="240" w:lineRule="auto"/>
-      </w:pPr>
-    </w:p>
-    <w:p>
-      <w:pPr>
-        <w:spacing w:after="0" w:line="240" w:lineRule="auto"/>
-      </w:pPr>
-      <w:r>
+        <w:rPr>
+          <w:sz w:val="24"/>
+          <w:szCs w:val="24"/>
+        </w:rPr>
+      </w:pPr>
+      <w:r>
+        <w:rPr>
+          <w:sz w:val="24"/>
+          <w:szCs w:val="24"/>
+        </w:rPr>
         <w:t>Kentucky State University (Frankfort, KY)</w:t>
       </w:r>
       <w:r>
-        <w:tab/>
-      </w:r>
-      <w:r>
-        <w:tab/>
-      </w:r>
-      <w:r>
-        <w:tab/>
-      </w:r>
-      <w:r>
-        <w:tab/>
-      </w:r>
-      <w:r>
-        <w:tab/>
-        <w:t xml:space="preserve">          Oct 2015 - Present</w:t>
+        <w:rPr>
+          <w:sz w:val="24"/>
+          <w:szCs w:val="24"/>
+        </w:rPr>
+        <w:tab/>
+      </w:r>
+      <w:r>
+        <w:rPr>
+          <w:sz w:val="24"/>
+          <w:szCs w:val="24"/>
+        </w:rPr>
+        <w:tab/>
+      </w:r>
+      <w:r>
+        <w:rPr>
+          <w:sz w:val="24"/>
+          <w:szCs w:val="24"/>
+        </w:rPr>
+        <w:tab/>
+      </w:r>
+      <w:r>
+        <w:rPr>
+          <w:sz w:val="24"/>
+          <w:szCs w:val="24"/>
+        </w:rPr>
+        <w:tab/>
+      </w:r>
+      <w:r>
+        <w:rPr>
+          <w:sz w:val="24"/>
+          <w:szCs w:val="24"/>
+        </w:rPr>
+        <w:tab/>
+        <w:t xml:space="preserve">      </w:t>
+      </w:r>
+      <w:r>
+        <w:rPr>
+          <w:sz w:val="24"/>
+          <w:szCs w:val="24"/>
+        </w:rPr>
+        <w:t>Oct 2015 - Present</w:t>
       </w:r>
     </w:p>
     <w:p>
@@ -958,24 +984,53 @@
     <w:p>
       <w:pPr>
         <w:spacing w:after="0" w:line="240" w:lineRule="auto"/>
-      </w:pPr>
-    </w:p>
-    <w:p>
-      <w:pPr>
-        <w:spacing w:after="0" w:line="240" w:lineRule="auto"/>
-      </w:pPr>
-      <w:r>
-        <w:t xml:space="preserve">Verizon's Makers Mark Program (Frankfort, </w:t>
-      </w:r>
-      <w:r>
-        <w:t xml:space="preserve">KY)                                                 </w:t>
+        <w:rPr>
+          <w:sz w:val="24"/>
+          <w:szCs w:val="24"/>
+        </w:rPr>
+      </w:pPr>
+      <w:r>
+        <w:rPr>
+          <w:sz w:val="24"/>
+          <w:szCs w:val="24"/>
+        </w:rPr>
+        <w:t xml:space="preserve">Verizon Minority Male Maker Program </w:t>
+      </w:r>
+      <w:r>
+        <w:rPr>
+          <w:sz w:val="24"/>
+          <w:szCs w:val="24"/>
+        </w:rPr>
+        <w:t xml:space="preserve">(Frankfort, </w:t>
+      </w:r>
+      <w:r>
+        <w:rPr>
+          <w:sz w:val="24"/>
+          <w:szCs w:val="24"/>
+        </w:rPr>
+        <w:t xml:space="preserve">KY)                 </w:t>
+      </w:r>
+      <w:r>
+        <w:rPr>
+          <w:sz w:val="24"/>
+          <w:szCs w:val="24"/>
+        </w:rPr>
+        <w:t xml:space="preserve">     </w:t>
       </w:r>
       <w:proofErr w:type="gramStart"/>
       <w:r>
+        <w:rPr>
+          <w:sz w:val="24"/>
+          <w:szCs w:val="24"/>
+        </w:rPr>
         <w:t>Summer</w:t>
       </w:r>
       <w:proofErr w:type="gramEnd"/>
       <w:r>
+        <w:rPr>
+          <w:sz w:val="24"/>
+          <w:szCs w:val="24"/>
+        </w:rPr>
         <w:t xml:space="preserve"> 2015 / Summer 2016</w:t>
       </w:r>
     </w:p>
@@ -1004,18 +1059,22 @@
         <w:spacing w:after="0" w:line="240" w:lineRule="auto"/>
       </w:pPr>
       <w:r>
-        <w:t>Describe what you did during the project.</w:t>
-      </w:r>
-    </w:p>
-    <w:p>
-      <w:pPr>
-        <w:spacing w:after="0" w:line="240" w:lineRule="auto"/>
-      </w:pPr>
-      <w:r>
-        <w:rPr>
-          <w:i/>
-        </w:rPr>
-        <w:t>Ask for References</w:t>
+        <w:t>I u</w:t>
+      </w:r>
+      <w:r>
+        <w:t>sed my 3D-printing and other STEM expertise to help introduce Africa</w:t>
+      </w:r>
+      <w:r>
+        <w:t xml:space="preserve">n-American male middle-school </w:t>
+      </w:r>
+      <w:r>
+        <w:t>students</w:t>
+      </w:r>
+      <w:r>
+        <w:t xml:space="preserve"> to pathways in STEM careers under a grant sponsored by the Verizon Foundation</w:t>
+      </w:r>
+      <w:r>
+        <w:t>.</w:t>
       </w:r>
     </w:p>
     <w:sectPr>

</xml_diff>

<commit_message>
Add descriptions, Formatting, correcting things
</commit_message>
<xml_diff>
--- a/Resume17.docx
+++ b/Resume17.docx
@@ -71,18 +71,8 @@
           <w:szCs w:val="32"/>
         </w:rPr>
         <w:tab/>
-      </w:r>
-      <w:r>
-        <w:rPr>
-          <w:rFonts w:cstheme="minorHAnsi"/>
-          <w:b/>
-          <w:sz w:val="32"/>
-          <w:szCs w:val="32"/>
-        </w:rPr>
         <w:t xml:space="preserve">       </w:t>
       </w:r>
-      <w:bookmarkStart w:id="0" w:name="_GoBack"/>
-      <w:bookmarkEnd w:id="0"/>
       <w:r>
         <w:rPr>
           <w:rFonts w:cstheme="minorHAnsi"/>
@@ -132,135 +122,67 @@
           <w:rFonts w:cstheme="minorHAnsi"/>
         </w:rPr>
         <w:tab/>
-        <w:t xml:space="preserve">                     </w:t>
-      </w:r>
-      <w:r>
-        <w:rPr>
-          <w:rFonts w:cstheme="minorHAnsi"/>
-        </w:rPr>
-        <w:t>Lexington, KY</w:t>
-      </w:r>
-      <w:r>
-        <w:rPr>
-          <w:rFonts w:cstheme="minorHAnsi"/>
-        </w:rPr>
-        <w:t xml:space="preserve"> 40511</w:t>
-      </w:r>
-    </w:p>
-    <w:p>
-      <w:pPr>
-        <w:spacing w:after="0" w:line="240" w:lineRule="auto"/>
-        <w:rPr>
-          <w:rFonts w:cstheme="minorHAnsi"/>
-        </w:rPr>
-      </w:pPr>
-      <w:r>
-        <w:rPr>
-          <w:rFonts w:cstheme="minorHAnsi"/>
-        </w:rPr>
-        <w:t>www.linkedi</w:t>
-      </w:r>
-      <w:r>
-        <w:rPr>
-          <w:rFonts w:cstheme="minorHAnsi"/>
-        </w:rPr>
-        <w:t>n</w:t>
-      </w:r>
-      <w:r>
-        <w:rPr>
-          <w:rFonts w:cstheme="minorHAnsi"/>
-        </w:rPr>
-        <w:t>.com/in/benjamin-cody-turner</w:t>
-      </w:r>
-      <w:r>
-        <w:rPr>
-          <w:rFonts w:cstheme="minorHAnsi"/>
-        </w:rPr>
-        <w:tab/>
-      </w:r>
-      <w:r>
-        <w:rPr>
-          <w:rFonts w:cstheme="minorHAnsi"/>
-        </w:rPr>
-        <w:tab/>
-      </w:r>
-      <w:r>
-        <w:rPr>
-          <w:rFonts w:cstheme="minorHAnsi"/>
-        </w:rPr>
-        <w:tab/>
-      </w:r>
-      <w:r>
-        <w:rPr>
-          <w:rFonts w:cstheme="minorHAnsi"/>
-        </w:rPr>
-        <w:tab/>
-      </w:r>
-      <w:r>
-        <w:rPr>
-          <w:rFonts w:cstheme="minorHAnsi"/>
-        </w:rPr>
-        <w:tab/>
-        <w:t xml:space="preserve">                 </w:t>
-      </w:r>
-      <w:r>
-        <w:rPr>
-          <w:rFonts w:cstheme="minorHAnsi"/>
-        </w:rPr>
-        <w:t xml:space="preserve"> </w:t>
-      </w:r>
-      <w:r>
-        <w:rPr>
-          <w:rFonts w:cstheme="minorHAnsi"/>
-        </w:rPr>
-        <w:t>502</w:t>
-      </w:r>
-      <w:r>
-        <w:rPr>
-          <w:rFonts w:cstheme="minorHAnsi"/>
-        </w:rPr>
-        <w:t>.330.</w:t>
-      </w:r>
-      <w:r>
-        <w:rPr>
-          <w:rFonts w:cstheme="minorHAnsi"/>
-        </w:rPr>
-        <w:t>5523</w:t>
-      </w:r>
-    </w:p>
-    <w:p>
-      <w:pPr>
-        <w:spacing w:after="0" w:line="240" w:lineRule="auto"/>
-        <w:rPr>
-          <w:rFonts w:cstheme="minorHAnsi"/>
-        </w:rPr>
-      </w:pPr>
-      <w:r>
-        <w:rPr>
-          <w:rFonts w:cstheme="minorHAnsi"/>
-        </w:rPr>
-        <w:t>www.BenjaminTurner.tech</w:t>
-      </w:r>
-    </w:p>
-    <w:p>
-      <w:pPr>
-        <w:rPr>
-          <w:rFonts w:cstheme="minorHAnsi"/>
-        </w:rPr>
-      </w:pPr>
-    </w:p>
-    <w:p>
-      <w:r>
-        <w:t>T</w:t>
-      </w:r>
-      <w:r>
-        <w:t>o obtain a position working with embedded sy</w:t>
-      </w:r>
-      <w:r>
-        <w:t xml:space="preserve">stems that leverages my skills, experience, and </w:t>
-      </w:r>
-      <w:r>
-        <w:t>accomplishments as a developer.</w:t>
+        <w:t xml:space="preserve">                     Lexington, KY 40511</w:t>
+      </w:r>
+    </w:p>
+    <w:p>
+      <w:pPr>
+        <w:spacing w:after="0" w:line="240" w:lineRule="auto"/>
+        <w:rPr>
+          <w:rFonts w:cstheme="minorHAnsi"/>
+        </w:rPr>
+      </w:pPr>
+      <w:proofErr w:type="spellStart"/>
+      <w:r>
+        <w:rPr>
+          <w:rFonts w:cstheme="minorHAnsi"/>
+        </w:rPr>
+        <w:t>BenjaminTurner.tech</w:t>
+      </w:r>
+      <w:proofErr w:type="spellEnd"/>
+      <w:r>
+        <w:rPr>
+          <w:rFonts w:cstheme="minorHAnsi"/>
+        </w:rPr>
+        <w:tab/>
+      </w:r>
+      <w:r>
+        <w:rPr>
+          <w:rFonts w:cstheme="minorHAnsi"/>
+        </w:rPr>
+        <w:tab/>
+      </w:r>
+      <w:r>
+        <w:rPr>
+          <w:rFonts w:cstheme="minorHAnsi"/>
+        </w:rPr>
+        <w:tab/>
+      </w:r>
+      <w:r>
+        <w:rPr>
+          <w:rFonts w:cstheme="minorHAnsi"/>
+        </w:rPr>
+        <w:tab/>
+      </w:r>
+      <w:r>
+        <w:rPr>
+          <w:rFonts w:cstheme="minorHAnsi"/>
+        </w:rPr>
+        <w:tab/>
+        <w:t xml:space="preserve">                                                              502.330.5523                      </w:t>
+      </w:r>
+    </w:p>
+    <w:p>
+      <w:pPr>
+        <w:spacing w:after="0" w:line="240" w:lineRule="auto"/>
+        <w:rPr>
+          <w:rFonts w:cstheme="minorHAnsi"/>
+        </w:rPr>
+      </w:pPr>
+    </w:p>
+    <w:p>
+      <w:r>
+        <w:t>To obtain a position working with embedded systems that leverages my skills, experience, and accomplishments as a developer.</w:t>
       </w:r>
     </w:p>
     <w:tbl>
@@ -288,13 +210,7 @@
               <w:rPr>
                 <w:b/>
               </w:rPr>
-              <w:t>E</w:t>
-            </w:r>
-            <w:r>
-              <w:rPr>
-                <w:b/>
-              </w:rPr>
-              <w:t>ducation</w:t>
+              <w:t>Education</w:t>
             </w:r>
           </w:p>
         </w:tc>
@@ -304,6 +220,11 @@
       <w:pPr>
         <w:spacing w:after="0" w:line="240" w:lineRule="auto"/>
       </w:pPr>
+    </w:p>
+    <w:p>
+      <w:pPr>
+        <w:spacing w:after="0" w:line="240" w:lineRule="auto"/>
+      </w:pPr>
       <w:r>
         <w:t>Kentucky State University</w:t>
       </w:r>
@@ -336,8 +257,16 @@
         <w:tab/>
       </w:r>
       <w:r>
-        <w:tab/>
-        <w:t>(Computer Science)</w:t>
+        <w:t xml:space="preserve">              </w:t>
+      </w:r>
+      <w:r>
+        <w:t>(Computer Science</w:t>
+      </w:r>
+      <w:r>
+        <w:t xml:space="preserve"> with Honors</w:t>
+      </w:r>
+      <w:r>
+        <w:t>)</w:t>
       </w:r>
       <w:r>
         <w:tab/>
@@ -378,10 +307,7 @@
         <w:spacing w:after="0" w:line="240" w:lineRule="auto"/>
       </w:pPr>
       <w:r>
-        <w:t>Lexington</w:t>
-      </w:r>
-      <w:r>
-        <w:t>, KY, USA</w:t>
+        <w:t>Lexington, KY, USA</w:t>
       </w:r>
       <w:r>
         <w:tab/>
@@ -403,7 +329,11 @@
         <w:tab/>
       </w:r>
     </w:p>
-    <w:p/>
+    <w:p>
+      <w:pPr>
+        <w:spacing w:after="0" w:line="240" w:lineRule="auto"/>
+      </w:pPr>
+    </w:p>
     <w:tbl>
       <w:tblPr>
         <w:tblStyle w:val="TableGrid"/>
@@ -454,77 +384,84 @@
         <w:spacing w:after="0" w:line="240" w:lineRule="auto"/>
       </w:pPr>
       <w:r>
-        <w:t>C, C++, Python, JavaScript, MySQL, SQLite</w:t>
-      </w:r>
+        <w:t>C, C++, Python, JavaScript, SQL</w:t>
+      </w:r>
+    </w:p>
+    <w:p>
+      <w:pPr>
+        <w:spacing w:after="0" w:line="240" w:lineRule="auto"/>
+      </w:pPr>
+    </w:p>
+    <w:p>
+      <w:pPr>
+        <w:spacing w:after="0" w:line="240" w:lineRule="auto"/>
+        <w:rPr>
+          <w:b/>
+        </w:rPr>
+      </w:pPr>
+      <w:r>
+        <w:rPr>
+          <w:b/>
+        </w:rPr>
+        <w:t>Markup Languages</w:t>
+      </w:r>
+    </w:p>
+    <w:p>
+      <w:pPr>
+        <w:spacing w:after="0" w:line="240" w:lineRule="auto"/>
+      </w:pPr>
+      <w:r>
+        <w:t xml:space="preserve">HTML5/XML, Cascading Style Sheets (CSS), </w:t>
+      </w:r>
+      <w:proofErr w:type="spellStart"/>
+      <w:r>
+        <w:t>LaTeX</w:t>
+      </w:r>
+      <w:proofErr w:type="spellEnd"/>
+      <w:r>
+        <w:t>, Markdown</w:t>
+      </w:r>
+    </w:p>
+    <w:p>
+      <w:pPr>
+        <w:spacing w:after="0" w:line="240" w:lineRule="auto"/>
+        <w:rPr>
+          <w:b/>
+        </w:rPr>
+      </w:pPr>
+    </w:p>
+    <w:p>
+      <w:pPr>
+        <w:spacing w:after="0" w:line="240" w:lineRule="auto"/>
+        <w:rPr>
+          <w:b/>
+        </w:rPr>
+      </w:pPr>
+      <w:r>
+        <w:rPr>
+          <w:b/>
+        </w:rPr>
+        <w:t>Software / Tools</w:t>
+      </w:r>
+    </w:p>
+    <w:p>
+      <w:pPr>
+        <w:spacing w:after="0" w:line="240" w:lineRule="auto"/>
+      </w:pPr>
+      <w:r>
+        <w:t xml:space="preserve">Trello, Slack, </w:t>
+      </w:r>
+      <w:proofErr w:type="spellStart"/>
+      <w:r>
+        <w:t>SourceTree</w:t>
+      </w:r>
+      <w:proofErr w:type="spellEnd"/>
       <w:r>
         <w:t xml:space="preserve">, </w:t>
       </w:r>
-      <w:r>
-        <w:t>Markdown</w:t>
-      </w:r>
-      <w:r>
-        <w:t>.</w:t>
-      </w:r>
-    </w:p>
-    <w:p>
-      <w:pPr>
-        <w:spacing w:after="0" w:line="240" w:lineRule="auto"/>
-      </w:pPr>
-    </w:p>
-    <w:p>
-      <w:pPr>
-        <w:spacing w:after="0" w:line="240" w:lineRule="auto"/>
-        <w:rPr>
-          <w:b/>
-        </w:rPr>
-      </w:pPr>
-      <w:r>
-        <w:rPr>
-          <w:b/>
-        </w:rPr>
-        <w:t>Markup Languages</w:t>
-      </w:r>
-    </w:p>
-    <w:p>
-      <w:pPr>
-        <w:spacing w:after="0" w:line="240" w:lineRule="auto"/>
-      </w:pPr>
-      <w:r>
-        <w:t>HTML5/XML, Cascading Style Sheets (CSS)</w:t>
-      </w:r>
-    </w:p>
-    <w:p>
-      <w:pPr>
-        <w:spacing w:after="0" w:line="240" w:lineRule="auto"/>
-        <w:rPr>
-          <w:b/>
-        </w:rPr>
-      </w:pPr>
-    </w:p>
-    <w:p>
-      <w:pPr>
-        <w:spacing w:after="0" w:line="240" w:lineRule="auto"/>
-        <w:rPr>
-          <w:b/>
-        </w:rPr>
-      </w:pPr>
-      <w:r>
-        <w:rPr>
-          <w:b/>
-        </w:rPr>
-        <w:t>Software / Tools</w:t>
-      </w:r>
-    </w:p>
-    <w:p>
-      <w:pPr>
-        <w:spacing w:after="0" w:line="240" w:lineRule="auto"/>
-      </w:pPr>
-      <w:r>
-        <w:t xml:space="preserve">Trello, Slack, </w:t>
-      </w:r>
       <w:proofErr w:type="spellStart"/>
       <w:r>
-        <w:t>SourceTree</w:t>
+        <w:t>Git</w:t>
       </w:r>
       <w:proofErr w:type="spellEnd"/>
       <w:r>
@@ -532,62 +469,41 @@
       </w:r>
       <w:proofErr w:type="spellStart"/>
       <w:r>
-        <w:t>Git</w:t>
+        <w:t>Gitolite</w:t>
       </w:r>
       <w:proofErr w:type="spellEnd"/>
       <w:r>
+        <w:t xml:space="preserve">, SSH, </w:t>
+      </w:r>
+      <w:proofErr w:type="spellStart"/>
+      <w:r>
+        <w:t>PuTTY</w:t>
+      </w:r>
+      <w:proofErr w:type="spellEnd"/>
+      <w:r>
+        <w:t xml:space="preserve">/Pageant, FTP, Atom, Code::Blocks, MS Visual Studio, IDLE(Python IDE), Unity IDE, MS Access, Arduino IDE, Adobe Photoshop, Adobe Illustrator, 123Design, </w:t>
+      </w:r>
+      <w:proofErr w:type="spellStart"/>
+      <w:r>
+        <w:t>TinkerCAD</w:t>
+      </w:r>
+      <w:proofErr w:type="spellEnd"/>
+      <w:r>
         <w:t xml:space="preserve">, </w:t>
       </w:r>
       <w:proofErr w:type="spellStart"/>
       <w:r>
-        <w:t>Gitolite</w:t>
+        <w:t>MatterControl</w:t>
       </w:r>
       <w:proofErr w:type="spellEnd"/>
       <w:r>
-        <w:t>, SSH, Pa</w:t>
-      </w:r>
-      <w:r>
-        <w:t xml:space="preserve">geant, FTP, Atom, Code::Blocks, MS Visual Studio, </w:t>
-      </w:r>
-      <w:r>
-        <w:t>IDLE(Python IDE), Uni</w:t>
-      </w:r>
-      <w:r>
-        <w:t xml:space="preserve">ty IDE, MS Access, Arduino IDE, </w:t>
-      </w:r>
-      <w:r>
-        <w:t>Adobe Photoshop</w:t>
-      </w:r>
-      <w:r>
-        <w:t xml:space="preserve">, Adobe Illustrator, 123Design, </w:t>
+        <w:t xml:space="preserve">, Simplify3D, </w:t>
       </w:r>
       <w:proofErr w:type="spellStart"/>
       <w:r>
-        <w:t>TinkerCAD</w:t>
+        <w:t>Pronterface</w:t>
       </w:r>
       <w:proofErr w:type="spellEnd"/>
-      <w:r>
-        <w:t xml:space="preserve">, </w:t>
-      </w:r>
-      <w:proofErr w:type="spellStart"/>
-      <w:r>
-        <w:t>MatterControl</w:t>
-      </w:r>
-      <w:proofErr w:type="spellEnd"/>
-      <w:r>
-        <w:t xml:space="preserve">, </w:t>
-      </w:r>
-      <w:r>
-        <w:t xml:space="preserve">Simplify3D, </w:t>
-      </w:r>
-      <w:proofErr w:type="spellStart"/>
-      <w:r>
-        <w:t>Pronterface</w:t>
-      </w:r>
-      <w:proofErr w:type="spellEnd"/>
-      <w:r>
-        <w:t>.</w:t>
-      </w:r>
     </w:p>
     <w:p>
       <w:pPr>
@@ -613,128 +529,139 @@
         <w:spacing w:after="0" w:line="240" w:lineRule="auto"/>
       </w:pPr>
       <w:r>
-        <w:t>Linux (Ubuntu, Mint), Mac</w:t>
-      </w:r>
-      <w:r>
-        <w:t xml:space="preserve"> OS, Windows (XP, Vista, 7, 10)</w:t>
-      </w:r>
-    </w:p>
-    <w:p>
-      <w:pPr>
-        <w:spacing w:after="0" w:line="240" w:lineRule="auto"/>
-      </w:pPr>
-    </w:p>
-    <w:p>
-      <w:pPr>
-        <w:spacing w:after="0" w:line="240" w:lineRule="auto"/>
-        <w:rPr>
-          <w:b/>
-        </w:rPr>
-      </w:pPr>
-      <w:r>
-        <w:rPr>
-          <w:b/>
-        </w:rPr>
-        <w:t>Certific</w:t>
-      </w:r>
-      <w:r>
-        <w:rPr>
-          <w:b/>
-        </w:rPr>
-        <w:t>ations</w:t>
-      </w:r>
-    </w:p>
-    <w:p>
-      <w:pPr>
-        <w:spacing w:after="0" w:line="240" w:lineRule="auto"/>
-      </w:pPr>
-      <w:r>
-        <w:t xml:space="preserve">IEEE Student Branch Chair </w:t>
-      </w:r>
-      <w:r>
-        <w:tab/>
-      </w:r>
-      <w:r>
+        <w:t>Linux (Ubuntu, Mint), mac-OS, Windows (XP, Vista, 7, 10)</w:t>
+      </w:r>
+    </w:p>
+    <w:p>
+      <w:pPr>
+        <w:spacing w:after="0" w:line="240" w:lineRule="auto"/>
+      </w:pPr>
+    </w:p>
+    <w:p>
+      <w:pPr>
+        <w:spacing w:after="0" w:line="240" w:lineRule="auto"/>
+      </w:pPr>
+      <w:r>
+        <w:rPr>
+          <w:rFonts w:ascii="Calibri" w:hAnsi="Calibri" w:cs="Calibri"/>
+          <w:b/>
+          <w:color w:val="212121"/>
+          <w:shd w:val="clear" w:color="auto" w:fill="FFFFFF"/>
+        </w:rPr>
+        <w:t>Awards</w:t>
+      </w:r>
+      <w:r>
+        <w:rPr>
+          <w:rFonts w:ascii="Calibri" w:hAnsi="Calibri" w:cs="Calibri"/>
+          <w:b/>
+          <w:color w:val="212121"/>
+          <w:shd w:val="clear" w:color="auto" w:fill="FFFFFF"/>
+        </w:rPr>
+        <w:t xml:space="preserve"> </w:t>
+      </w:r>
+      <w:r>
+        <w:rPr>
+          <w:rFonts w:ascii="Calibri" w:hAnsi="Calibri" w:cs="Calibri"/>
+          <w:b/>
+          <w:color w:val="212121"/>
+          <w:shd w:val="clear" w:color="auto" w:fill="FFFFFF"/>
+        </w:rPr>
+        <w:t>/</w:t>
+      </w:r>
+      <w:r>
+        <w:rPr>
+          <w:rFonts w:ascii="Calibri" w:hAnsi="Calibri" w:cs="Calibri"/>
+          <w:b/>
+          <w:color w:val="212121"/>
+          <w:shd w:val="clear" w:color="auto" w:fill="FFFFFF"/>
+        </w:rPr>
+        <w:t xml:space="preserve"> </w:t>
+      </w:r>
+      <w:r>
+        <w:rPr>
+          <w:rFonts w:ascii="Calibri" w:hAnsi="Calibri" w:cs="Calibri"/>
+          <w:b/>
+          <w:color w:val="212121"/>
+          <w:shd w:val="clear" w:color="auto" w:fill="FFFFFF"/>
+        </w:rPr>
+        <w:t>Positions Held</w:t>
+      </w:r>
+      <w:r>
+        <w:rPr>
+          <w:rFonts w:ascii="Calibri" w:hAnsi="Calibri" w:cs="Calibri"/>
+          <w:color w:val="212121"/>
+          <w:shd w:val="clear" w:color="auto" w:fill="FFFFFF"/>
+        </w:rPr>
+        <w:br/>
+      </w:r>
+      <w:r>
+        <w:t xml:space="preserve">-IEEE Student Branch Chair </w:t>
+      </w:r>
+      <w:r>
+        <w:tab/>
         <w:t>(KYSU - 2017)</w:t>
       </w:r>
-    </w:p>
-    <w:p>
-      <w:pPr>
-        <w:spacing w:after="0" w:line="240" w:lineRule="auto"/>
-      </w:pPr>
-      <w:r>
-        <w:t xml:space="preserve">IEEE Student Member </w:t>
-      </w:r>
-      <w:r>
-        <w:tab/>
-      </w:r>
-      <w:r>
-        <w:tab/>
-      </w:r>
-      <w:r>
-        <w:t>(KYSU 2016-2017)</w:t>
-      </w:r>
-    </w:p>
-    <w:p>
-      <w:pPr>
-        <w:spacing w:after="0" w:line="240" w:lineRule="auto"/>
-      </w:pPr>
-      <w:r>
-        <w:t xml:space="preserve">Permanent Alumni </w:t>
-      </w:r>
-      <w:r>
-        <w:tab/>
-      </w:r>
-      <w:r>
-        <w:tab/>
-      </w:r>
-      <w:r>
+      <w:r>
+        <w:tab/>
+        <w:t xml:space="preserve">       -IEEE Student Member </w:t>
+      </w:r>
+      <w:r>
+        <w:tab/>
+        <w:t xml:space="preserve">        (KYSU - 2016-2017)</w:t>
+      </w:r>
+    </w:p>
+    <w:p>
+      <w:pPr>
+        <w:spacing w:after="0" w:line="240" w:lineRule="auto"/>
+      </w:pPr>
+      <w:r>
+        <w:t xml:space="preserve">-Permanent Alumni </w:t>
+      </w:r>
+      <w:r>
+        <w:tab/>
+      </w:r>
+      <w:r>
+        <w:tab/>
         <w:t>(KYSU - 2016)</w:t>
       </w:r>
-    </w:p>
-    <w:p>
-      <w:pPr>
-        <w:spacing w:after="0" w:line="240" w:lineRule="auto"/>
-      </w:pPr>
-      <w:r>
-        <w:t xml:space="preserve">Outstanding Junior/Senior </w:t>
-      </w:r>
-      <w:r>
-        <w:tab/>
-      </w:r>
-      <w:r>
-        <w:t>(KYSU - 2016-2017)</w:t>
-      </w:r>
-    </w:p>
-    <w:p>
-      <w:pPr>
-        <w:spacing w:after="0" w:line="240" w:lineRule="auto"/>
-      </w:pPr>
-      <w:r>
-        <w:t xml:space="preserve">Dean's List </w:t>
-      </w:r>
-      <w:r>
-        <w:tab/>
-      </w:r>
-      <w:r>
-        <w:tab/>
-      </w:r>
-      <w:r>
-        <w:tab/>
-      </w:r>
-      <w:r>
+      <w:r>
+        <w:tab/>
+        <w:t xml:space="preserve">       -Outstanding Junior/Senior </w:t>
+      </w:r>
+      <w:r>
+        <w:tab/>
+        <w:t xml:space="preserve">        (KYSU - 2016-2017)</w:t>
+      </w:r>
+    </w:p>
+    <w:p>
+      <w:pPr>
+        <w:spacing w:after="0" w:line="240" w:lineRule="auto"/>
+      </w:pPr>
+      <w:r>
+        <w:t xml:space="preserve">-Dean's List </w:t>
+      </w:r>
+      <w:r>
+        <w:tab/>
+      </w:r>
+      <w:r>
+        <w:tab/>
+      </w:r>
+      <w:r>
+        <w:tab/>
         <w:t>(KYSU - 2015-2017)</w:t>
       </w:r>
-    </w:p>
-    <w:p>
-      <w:pPr>
-        <w:spacing w:after="0" w:line="240" w:lineRule="auto"/>
-      </w:pPr>
-      <w:r>
-        <w:t xml:space="preserve">   </w:t>
-      </w:r>
-      <w:r>
-        <w:t>-GPA: 3.956</w:t>
+      <w:r>
+        <w:t xml:space="preserve"> </w:t>
+      </w:r>
+      <w:bookmarkStart w:id="0" w:name="_GoBack"/>
+      <w:bookmarkEnd w:id="0"/>
+    </w:p>
+    <w:p>
+      <w:pPr>
+        <w:spacing w:after="0" w:line="240" w:lineRule="auto"/>
+      </w:pPr>
+      <w:r>
+        <w:t xml:space="preserve">   -GPA: 3.956</w:t>
       </w:r>
     </w:p>
     <w:p>
@@ -767,13 +694,7 @@
               <w:rPr>
                 <w:b/>
               </w:rPr>
-              <w:t>Pro</w:t>
-            </w:r>
-            <w:r>
-              <w:rPr>
-                <w:b/>
-              </w:rPr>
-              <w:t>fessional Experience</w:t>
+              <w:t>Professional Experience</w:t>
             </w:r>
           </w:p>
         </w:tc>
@@ -782,27 +703,59 @@
     <w:p>
       <w:pPr>
         <w:spacing w:after="0" w:line="240" w:lineRule="auto"/>
-      </w:pPr>
-      <w:r>
+        <w:rPr>
+          <w:sz w:val="24"/>
+          <w:szCs w:val="24"/>
+        </w:rPr>
+      </w:pPr>
+      <w:r>
+        <w:rPr>
+          <w:sz w:val="24"/>
+          <w:szCs w:val="24"/>
+        </w:rPr>
         <w:t>Kentucky State University (Frankfort, KY)</w:t>
       </w:r>
       <w:r>
-        <w:tab/>
-      </w:r>
-      <w:r>
-        <w:tab/>
-      </w:r>
-      <w:r>
-        <w:tab/>
-      </w:r>
-      <w:r>
-        <w:tab/>
-      </w:r>
-      <w:r>
-        <w:tab/>
-        <w:t xml:space="preserve">          </w:t>
-      </w:r>
-      <w:r>
+        <w:rPr>
+          <w:sz w:val="24"/>
+          <w:szCs w:val="24"/>
+        </w:rPr>
+        <w:tab/>
+      </w:r>
+      <w:r>
+        <w:rPr>
+          <w:sz w:val="24"/>
+          <w:szCs w:val="24"/>
+        </w:rPr>
+        <w:tab/>
+      </w:r>
+      <w:r>
+        <w:rPr>
+          <w:sz w:val="24"/>
+          <w:szCs w:val="24"/>
+        </w:rPr>
+        <w:tab/>
+      </w:r>
+      <w:r>
+        <w:rPr>
+          <w:sz w:val="24"/>
+          <w:szCs w:val="24"/>
+        </w:rPr>
+        <w:tab/>
+      </w:r>
+      <w:r>
+        <w:rPr>
+          <w:sz w:val="24"/>
+          <w:szCs w:val="24"/>
+        </w:rPr>
+        <w:tab/>
+        <w:t xml:space="preserve">      </w:t>
+      </w:r>
+      <w:r>
+        <w:rPr>
+          <w:sz w:val="24"/>
+          <w:szCs w:val="24"/>
+        </w:rPr>
         <w:t>Oct 2015 - Present</w:t>
       </w:r>
     </w:p>
@@ -817,80 +770,102 @@
         <w:rPr>
           <w:i/>
         </w:rPr>
-        <w:t>Undergraduate</w:t>
-      </w:r>
-      <w:r>
+        <w:t xml:space="preserve">Undergraduate Researcher </w:t>
+      </w:r>
+    </w:p>
+    <w:p>
+      <w:pPr>
+        <w:spacing w:after="0" w:line="240" w:lineRule="auto"/>
+      </w:pPr>
+      <w:r>
+        <w:t xml:space="preserve">Lead Front End Developer for agricultural research project with a focus on 3D design/3D </w:t>
+      </w:r>
+      <w:r>
+        <w:t>printing, electrical wiring</w:t>
+      </w:r>
+      <w:r>
+        <w:t>,</w:t>
+      </w:r>
+      <w:r>
+        <w:t xml:space="preserve"> manufacturing</w:t>
+      </w:r>
+      <w:r>
+        <w:t xml:space="preserve"> temperature sensors</w:t>
+      </w:r>
+      <w:r>
+        <w:t>,</w:t>
+      </w:r>
+      <w:r>
+        <w:t xml:space="preserve"> and implementation of open-source tools to maintain open-source hardware for remote insect monitoring sensor network.</w:t>
+      </w:r>
+    </w:p>
+    <w:p>
+      <w:pPr>
+        <w:spacing w:after="0" w:line="240" w:lineRule="auto"/>
+      </w:pPr>
+    </w:p>
+    <w:p>
+      <w:pPr>
+        <w:spacing w:after="0" w:line="240" w:lineRule="auto"/>
+        <w:rPr>
+          <w:sz w:val="24"/>
+          <w:szCs w:val="24"/>
+        </w:rPr>
+      </w:pPr>
+      <w:r>
+        <w:rPr>
+          <w:sz w:val="24"/>
+          <w:szCs w:val="24"/>
+        </w:rPr>
+        <w:t xml:space="preserve">Verizon Minority Male Maker Program (Frankfort, KY)                 </w:t>
+      </w:r>
+      <w:r>
+        <w:rPr>
+          <w:sz w:val="24"/>
+          <w:szCs w:val="24"/>
+        </w:rPr>
+        <w:t xml:space="preserve">     </w:t>
+      </w:r>
+      <w:r>
+        <w:rPr>
+          <w:sz w:val="24"/>
+          <w:szCs w:val="24"/>
+        </w:rPr>
+        <w:t>Summer 2015 / Summer 2016</w:t>
+      </w:r>
+    </w:p>
+    <w:p>
+      <w:pPr>
+        <w:spacing w:after="0" w:line="240" w:lineRule="auto"/>
         <w:rPr>
           <w:i/>
         </w:rPr>
-        <w:t xml:space="preserve"> Researcher </w:t>
-      </w:r>
-    </w:p>
-    <w:p>
-      <w:pPr>
-        <w:spacing w:after="0" w:line="240" w:lineRule="auto"/>
-      </w:pPr>
-      <w:r>
-        <w:t>Describe what you did during the project.</w:t>
-      </w:r>
-    </w:p>
-    <w:p>
-      <w:pPr>
-        <w:spacing w:after="0" w:line="240" w:lineRule="auto"/>
-      </w:pPr>
-    </w:p>
-    <w:p>
-      <w:pPr>
-        <w:spacing w:after="0" w:line="240" w:lineRule="auto"/>
-      </w:pPr>
-      <w:r>
-        <w:t xml:space="preserve">Verizon's Makers Mark Program (Frankfort, </w:t>
-      </w:r>
-      <w:r>
-        <w:t xml:space="preserve">KY)                                                 </w:t>
-      </w:r>
-      <w:r>
-        <w:t>Summer 2015 / Summer 2016</w:t>
-      </w:r>
-    </w:p>
-    <w:p>
-      <w:pPr>
-        <w:spacing w:after="0" w:line="240" w:lineRule="auto"/>
+      </w:pPr>
+      <w:r>
         <w:rPr>
           <w:i/>
         </w:rPr>
-      </w:pPr>
-      <w:r>
-        <w:rPr>
-          <w:i/>
-        </w:rPr>
-        <w:t>3D Designer / 3D Printer Specia</w:t>
-      </w:r>
-      <w:r>
-        <w:rPr>
-          <w:i/>
-        </w:rPr>
-        <w:t>list</w:t>
-      </w:r>
-    </w:p>
-    <w:p>
-      <w:pPr>
-        <w:spacing w:after="0" w:line="240" w:lineRule="auto"/>
-      </w:pPr>
-      <w:r>
-        <w:t>Describe what you did during the project.</w:t>
-      </w:r>
-    </w:p>
-    <w:p>
-      <w:pPr>
-        <w:spacing w:after="0" w:line="240" w:lineRule="auto"/>
-      </w:pPr>
-      <w:r>
-        <w:rPr>
-          <w:i/>
-        </w:rPr>
-        <w:lastRenderedPageBreak/>
-        <w:t>Ask for References</w:t>
+        <w:t>3D Designer / 3D Printer Specialist</w:t>
+      </w:r>
+    </w:p>
+    <w:p>
+      <w:pPr>
+        <w:spacing w:after="0" w:line="240" w:lineRule="auto"/>
+      </w:pPr>
+      <w:r>
+        <w:t>I u</w:t>
+      </w:r>
+      <w:r>
+        <w:t>sed my 3D-printing and other STEM expertise to help introduce Africa</w:t>
+      </w:r>
+      <w:r>
+        <w:t>n-American male middle-school students</w:t>
+      </w:r>
+      <w:r>
+        <w:t xml:space="preserve"> to pathways in STEM careers under a grant sponsored by the Verizon Foundation</w:t>
+      </w:r>
+      <w:r>
+        <w:t>.</w:t>
       </w:r>
     </w:p>
     <w:sectPr>
@@ -1419,6 +1394,7 @@
   <w:style w:type="paragraph" w:default="1" w:styleId="Normal">
     <w:name w:val="Normal"/>
     <w:qFormat/>
+    <w:rsid w:val="001C36FE"/>
   </w:style>
   <w:style w:type="character" w:default="1" w:styleId="DefaultParagraphFont">
     <w:name w:val="Default Paragraph Font"/>

</xml_diff>

<commit_message>
Add final .docx resume
</commit_message>
<xml_diff>
--- a/Resume17.docx
+++ b/Resume17.docx
@@ -182,8 +182,34 @@
     </w:p>
     <w:p>
       <w:r>
-        <w:t>To obtain a position working with embedded systems that leverages my skills, experience, and accomplishments as a developer.</w:t>
-      </w:r>
+        <w:t xml:space="preserve">To obtain a position working with </w:t>
+      </w:r>
+      <w:r>
+        <w:t>an Agile team</w:t>
+      </w:r>
+      <w:r>
+        <w:t xml:space="preserve"> that lever</w:t>
+      </w:r>
+      <w:r>
+        <w:t xml:space="preserve">ages my skills, experience, and </w:t>
+      </w:r>
+      <w:r>
+        <w:t>accomplishments as a developer</w:t>
+      </w:r>
+      <w:r>
+        <w:t xml:space="preserve"> while providing me with new skills to succeed</w:t>
+      </w:r>
+      <w:r>
+        <w:t xml:space="preserve"> </w:t>
+      </w:r>
+      <w:r>
+        <w:t>with</w:t>
+      </w:r>
+      <w:r>
+        <w:t xml:space="preserve">in my career. </w:t>
+      </w:r>
+      <w:bookmarkStart w:id="0" w:name="_GoBack"/>
+      <w:bookmarkEnd w:id="0"/>
     </w:p>
     <w:tbl>
       <w:tblPr>
@@ -653,8 +679,6 @@
       <w:r>
         <w:t xml:space="preserve"> </w:t>
       </w:r>
-      <w:bookmarkStart w:id="0" w:name="_GoBack"/>
-      <w:bookmarkEnd w:id="0"/>
     </w:p>
     <w:p>
       <w:pPr>

</xml_diff>